<commit_message>
ayyyy l m a o
</commit_message>
<xml_diff>
--- a/Decorator Pattern JEPPE ÆNDRINGER.docx
+++ b/Decorator Pattern JEPPE ÆNDRINGER.docx
@@ -10,19 +10,11 @@
           <w:lang w:val="da-DK"/>
         </w:rPr>
       </w:pPr>
-      <w:proofErr w:type="spellStart"/>
-      <w:r>
-        <w:rPr>
-          <w:lang w:val="da-DK"/>
-        </w:rPr>
-        <w:t>Decorator</w:t>
-      </w:r>
-      <w:proofErr w:type="spellEnd"/>
-      <w:r>
-        <w:rPr>
-          <w:lang w:val="da-DK"/>
-        </w:rPr>
-        <w:t xml:space="preserve"> Pattern</w:t>
+      <w:r>
+        <w:rPr>
+          <w:lang w:val="da-DK"/>
+        </w:rPr>
+        <w:t>Decorator Pattern</w:t>
       </w:r>
     </w:p>
     <w:p>
@@ -263,110 +255,85 @@
           <w:rFonts w:cstheme="minorHAnsi"/>
           <w:lang w:val="da-DK"/>
         </w:rPr>
-        <w:t xml:space="preserve">Det kan løses ved at tjekke diverse </w:t>
-      </w:r>
-      <w:proofErr w:type="spellStart"/>
+        <w:t>Det kan løses ved at tjekke diverse bools</w:t>
+      </w:r>
       <w:r>
         <w:rPr>
           <w:rFonts w:cstheme="minorHAnsi"/>
           <w:lang w:val="da-DK"/>
         </w:rPr>
-        <w:t>bools</w:t>
-      </w:r>
-      <w:proofErr w:type="spellEnd"/>
+        <w:t xml:space="preserve"> internt i klassen, eller ved at benytte sig af nedarvning</w:t>
+      </w:r>
       <w:r>
         <w:rPr>
           <w:rFonts w:cstheme="minorHAnsi"/>
           <w:lang w:val="da-DK"/>
         </w:rPr>
-        <w:t xml:space="preserve"> internt i klassen, eller ved at benytte sig af nedarvning</w:t>
+        <w:t>,</w:t>
       </w:r>
       <w:r>
         <w:rPr>
           <w:rFonts w:cstheme="minorHAnsi"/>
           <w:lang w:val="da-DK"/>
         </w:rPr>
-        <w:t>,</w:t>
+        <w:t xml:space="preserve"> men</w:t>
       </w:r>
       <w:r>
         <w:rPr>
           <w:rFonts w:cstheme="minorHAnsi"/>
           <w:lang w:val="da-DK"/>
         </w:rPr>
-        <w:t xml:space="preserve"> men</w:t>
+        <w:t xml:space="preserve"> dette kan dog blive meget stort og give utrolig mange klasser hvis man skal til have kombinationer af </w:t>
       </w:r>
       <w:r>
         <w:rPr>
           <w:rFonts w:cstheme="minorHAnsi"/>
           <w:lang w:val="da-DK"/>
         </w:rPr>
-        <w:t xml:space="preserve"> dette kan dog blive meget stort og give utrolig mange klasser hvis man skal til have kombinationer af </w:t>
+        <w:t>forskellige moduler</w:t>
       </w:r>
       <w:r>
         <w:rPr>
           <w:rFonts w:cstheme="minorHAnsi"/>
           <w:lang w:val="da-DK"/>
         </w:rPr>
-        <w:t>forskellige moduler</w:t>
+        <w:t>/udvidelser</w:t>
       </w:r>
       <w:r>
         <w:rPr>
           <w:rFonts w:cstheme="minorHAnsi"/>
           <w:lang w:val="da-DK"/>
         </w:rPr>
-        <w:t>/udvidelser</w:t>
-      </w:r>
-      <w:r>
+        <w:t xml:space="preserve">. </w:t>
+      </w:r>
+    </w:p>
+    <w:p>
+      <w:pPr>
         <w:rPr>
           <w:rFonts w:cstheme="minorHAnsi"/>
           <w:lang w:val="da-DK"/>
         </w:rPr>
-        <w:t xml:space="preserve">. </w:t>
-      </w:r>
-    </w:p>
-    <w:p>
-      <w:pPr>
+      </w:pPr>
+      <w:r>
         <w:rPr>
           <w:rFonts w:cstheme="minorHAnsi"/>
           <w:lang w:val="da-DK"/>
         </w:rPr>
-      </w:pPr>
+        <w:t>Til at løse dette kan Dectorator patte</w:t>
+      </w:r>
       <w:r>
         <w:rPr>
           <w:rFonts w:cstheme="minorHAnsi"/>
           <w:lang w:val="da-DK"/>
         </w:rPr>
-        <w:t>Til at løse dette kan Dectorator patte</w:t>
+        <w:t>r</w:t>
       </w:r>
       <w:r>
         <w:rPr>
           <w:rFonts w:cstheme="minorHAnsi"/>
           <w:lang w:val="da-DK"/>
         </w:rPr>
-        <w:t>r</w:t>
-      </w:r>
-      <w:r>
-        <w:rPr>
-          <w:rFonts w:cstheme="minorHAnsi"/>
-          <w:lang w:val="da-DK"/>
-        </w:rPr>
-        <w:t xml:space="preserve">n benyttes hvilket bliver beskrevet af </w:t>
-      </w:r>
-      <w:proofErr w:type="spellStart"/>
-      <w:r>
-        <w:rPr>
-          <w:rFonts w:cstheme="minorHAnsi"/>
-          <w:lang w:val="da-DK"/>
-        </w:rPr>
-        <w:t>GoF</w:t>
-      </w:r>
-      <w:proofErr w:type="spellEnd"/>
-      <w:r>
-        <w:rPr>
-          <w:rFonts w:cstheme="minorHAnsi"/>
-          <w:lang w:val="da-DK"/>
-        </w:rPr>
-        <w:t xml:space="preserve"> som værende</w:t>
+        <w:t>n benyttes hvilket bliver beskrevet af GoF som værende</w:t>
       </w:r>
       <w:r>
         <w:rPr>
@@ -409,62 +376,55 @@
           <w:shd w:val="clear" w:color="auto" w:fill="FFFFFF"/>
           <w:lang w:val="en-US"/>
         </w:rPr>
-        <w:t xml:space="preserve">Attach additional responsibilities to an object dynamically. Decorators provide a flexible alternative to </w:t>
-      </w:r>
-      <w:proofErr w:type="spellStart"/>
-      <w:r>
-        <w:rPr>
-          <w:rStyle w:val="Fremhv"/>
+        <w:t>Attach additional responsibilities to an object dynamically. Decorators provide a flexible alternative to subclassing for extending functionality.</w:t>
+      </w:r>
+      <w:r>
+        <w:rPr>
           <w:rFonts w:cstheme="minorHAnsi"/>
           <w:color w:val="111111"/>
           <w:sz w:val="21"/>
           <w:szCs w:val="21"/>
-          <w:bdr w:val="none" w:sz="0" w:space="0" w:color="auto" w:frame="1"/>
           <w:shd w:val="clear" w:color="auto" w:fill="FFFFFF"/>
           <w:lang w:val="en-US"/>
         </w:rPr>
-        <w:t>subclassing</w:t>
-      </w:r>
-      <w:proofErr w:type="spellEnd"/>
-      <w:r>
-        <w:rPr>
-          <w:rStyle w:val="Fremhv"/>
+        <w:t>"</w:t>
+      </w:r>
+      <w:r>
+        <w:rPr>
+          <w:rStyle w:val="Fodnotehenvisning"/>
           <w:rFonts w:cstheme="minorHAnsi"/>
           <w:color w:val="111111"/>
           <w:sz w:val="21"/>
           <w:szCs w:val="21"/>
-          <w:bdr w:val="none" w:sz="0" w:space="0" w:color="auto" w:frame="1"/>
           <w:shd w:val="clear" w:color="auto" w:fill="FFFFFF"/>
           <w:lang w:val="en-US"/>
         </w:rPr>
-        <w:t xml:space="preserve"> for extending functionality.</w:t>
-      </w:r>
-      <w:r>
+        <w:footnoteReference w:id="1"/>
+      </w:r>
+    </w:p>
+    <w:p>
+      <w:pPr>
         <w:rPr>
           <w:rFonts w:cstheme="minorHAnsi"/>
           <w:color w:val="111111"/>
           <w:sz w:val="21"/>
           <w:szCs w:val="21"/>
           <w:shd w:val="clear" w:color="auto" w:fill="FFFFFF"/>
-          <w:lang w:val="en-US"/>
-        </w:rPr>
-        <w:t>"</w:t>
-      </w:r>
-      <w:r>
-        <w:rPr>
-          <w:rStyle w:val="Fodnotehenvisning"/>
+          <w:lang w:val="da-DK"/>
+        </w:rPr>
+      </w:pPr>
+      <w:r>
+        <w:rPr>
           <w:rFonts w:cstheme="minorHAnsi"/>
           <w:color w:val="111111"/>
           <w:sz w:val="21"/>
           <w:szCs w:val="21"/>
           <w:shd w:val="clear" w:color="auto" w:fill="FFFFFF"/>
-          <w:lang w:val="en-US"/>
-        </w:rPr>
-        <w:footnoteReference w:id="1"/>
-      </w:r>
-    </w:p>
-    <w:p>
-      <w:pPr>
+          <w:lang w:val="da-DK"/>
+        </w:rPr>
+        <w:t>Dette beskrives nemmet ved at kigge på klassediagrammet</w:t>
+      </w:r>
+      <w:r>
         <w:rPr>
           <w:rFonts w:cstheme="minorHAnsi"/>
           <w:color w:val="111111"/>
@@ -473,7 +433,8 @@
           <w:shd w:val="clear" w:color="auto" w:fill="FFFFFF"/>
           <w:lang w:val="da-DK"/>
         </w:rPr>
-      </w:pPr>
+        <w:t xml:space="preserve"> </w:t>
+      </w:r>
       <w:r>
         <w:rPr>
           <w:rFonts w:cstheme="minorHAnsi"/>
@@ -483,7 +444,7 @@
           <w:shd w:val="clear" w:color="auto" w:fill="FFFFFF"/>
           <w:lang w:val="da-DK"/>
         </w:rPr>
-        <w:t>Dette beskrives nemmet ved at kigge på klassediagrammet</w:t>
+        <w:t xml:space="preserve">på </w:t>
       </w:r>
       <w:r>
         <w:rPr>
@@ -494,7 +455,7 @@
           <w:shd w:val="clear" w:color="auto" w:fill="FFFFFF"/>
           <w:lang w:val="da-DK"/>
         </w:rPr>
-        <w:t xml:space="preserve"> </w:t>
+        <w:fldChar w:fldCharType="begin"/>
       </w:r>
       <w:r>
         <w:rPr>
@@ -505,7 +466,7 @@
           <w:shd w:val="clear" w:color="auto" w:fill="FFFFFF"/>
           <w:lang w:val="da-DK"/>
         </w:rPr>
-        <w:t xml:space="preserve">på </w:t>
+        <w:instrText xml:space="preserve"> REF _Ref482256261 \h </w:instrText>
       </w:r>
       <w:r>
         <w:rPr>
@@ -516,7 +477,6 @@
           <w:shd w:val="clear" w:color="auto" w:fill="FFFFFF"/>
           <w:lang w:val="da-DK"/>
         </w:rPr>
-        <w:fldChar w:fldCharType="begin"/>
       </w:r>
       <w:r>
         <w:rPr>
@@ -527,7 +487,26 @@
           <w:shd w:val="clear" w:color="auto" w:fill="FFFFFF"/>
           <w:lang w:val="da-DK"/>
         </w:rPr>
-        <w:instrText xml:space="preserve"> REF _Ref482256261 \h </w:instrText>
+        <w:fldChar w:fldCharType="separate"/>
+      </w:r>
+      <w:r>
+        <w:rPr>
+          <w:lang w:val="da-DK"/>
+        </w:rPr>
+        <w:t>F</w:t>
+      </w:r>
+      <w:r>
+        <w:rPr>
+          <w:lang w:val="da-DK"/>
+        </w:rPr>
+        <w:t xml:space="preserve">igur </w:t>
+      </w:r>
+      <w:r>
+        <w:rPr>
+          <w:noProof/>
+          <w:lang w:val="da-DK"/>
+        </w:rPr>
+        <w:t>1</w:t>
       </w:r>
       <w:r>
         <w:rPr>
@@ -538,6 +517,7 @@
           <w:shd w:val="clear" w:color="auto" w:fill="FFFFFF"/>
           <w:lang w:val="da-DK"/>
         </w:rPr>
+        <w:fldChar w:fldCharType="end"/>
       </w:r>
       <w:r>
         <w:rPr>
@@ -548,70 +528,7 @@
           <w:shd w:val="clear" w:color="auto" w:fill="FFFFFF"/>
           <w:lang w:val="da-DK"/>
         </w:rPr>
-        <w:fldChar w:fldCharType="separate"/>
-      </w:r>
-      <w:r>
-        <w:rPr>
-          <w:lang w:val="da-DK"/>
-        </w:rPr>
-        <w:t>F</w:t>
-      </w:r>
-      <w:r>
-        <w:rPr>
-          <w:lang w:val="da-DK"/>
-        </w:rPr>
-        <w:t xml:space="preserve">igur </w:t>
-      </w:r>
-      <w:r>
-        <w:rPr>
-          <w:noProof/>
-          <w:lang w:val="da-DK"/>
-        </w:rPr>
-        <w:t>1</w:t>
-      </w:r>
-      <w:r>
-        <w:rPr>
-          <w:rFonts w:cstheme="minorHAnsi"/>
-          <w:color w:val="111111"/>
-          <w:sz w:val="21"/>
-          <w:szCs w:val="21"/>
-          <w:shd w:val="clear" w:color="auto" w:fill="FFFFFF"/>
-          <w:lang w:val="da-DK"/>
-        </w:rPr>
-        <w:fldChar w:fldCharType="end"/>
-      </w:r>
-      <w:r>
-        <w:rPr>
-          <w:rFonts w:cstheme="minorHAnsi"/>
-          <w:color w:val="111111"/>
-          <w:sz w:val="21"/>
-          <w:szCs w:val="21"/>
-          <w:shd w:val="clear" w:color="auto" w:fill="FFFFFF"/>
-          <w:lang w:val="da-DK"/>
-        </w:rPr>
-        <w:t xml:space="preserve"> </w:t>
-      </w:r>
-      <w:r>
-        <w:rPr>
-          <w:rFonts w:cstheme="minorHAnsi"/>
-          <w:color w:val="111111"/>
-          <w:sz w:val="21"/>
-          <w:szCs w:val="21"/>
-          <w:shd w:val="clear" w:color="auto" w:fill="FFFFFF"/>
-          <w:lang w:val="da-DK"/>
-        </w:rPr>
-        <w:t>der viser mønstret generisk</w:t>
-      </w:r>
-      <w:r>
-        <w:rPr>
-          <w:rFonts w:cstheme="minorHAnsi"/>
-          <w:color w:val="111111"/>
-          <w:sz w:val="21"/>
-          <w:szCs w:val="21"/>
-          <w:shd w:val="clear" w:color="auto" w:fill="FFFFFF"/>
-          <w:lang w:val="da-DK"/>
-        </w:rPr>
-        <w:t>.</w:t>
+        <w:t xml:space="preserve"> der viser mønstret generisk.</w:t>
       </w:r>
     </w:p>
     <w:p>
@@ -659,7 +576,6 @@
         </w:rPr>
         <w:t xml:space="preserve">, der giver et interface til det </w:t>
       </w:r>
-      <w:proofErr w:type="spellStart"/>
       <w:r>
         <w:rPr>
           <w:rFonts w:cstheme="minorHAnsi"/>
@@ -672,7 +588,6 @@
         </w:rPr>
         <w:t>ConcreteComponent</w:t>
       </w:r>
-      <w:proofErr w:type="spellEnd"/>
       <w:r>
         <w:rPr>
           <w:rFonts w:cstheme="minorHAnsi"/>
@@ -684,7 +599,6 @@
         </w:rPr>
         <w:t xml:space="preserve">, som er den klasse man ønsker at udvide med funktionalitet. Dvs. </w:t>
       </w:r>
-      <w:proofErr w:type="spellStart"/>
       <w:r>
         <w:rPr>
           <w:rFonts w:cstheme="minorHAnsi"/>
@@ -697,7 +611,6 @@
         </w:rPr>
         <w:t>ConcreteComponent</w:t>
       </w:r>
-      <w:proofErr w:type="spellEnd"/>
       <w:r>
         <w:rPr>
           <w:rFonts w:cstheme="minorHAnsi"/>
@@ -722,7 +635,6 @@
           <w:lang w:val="da-DK" w:eastAsia="en-GB"/>
         </w:rPr>
       </w:pPr>
-      <w:proofErr w:type="spellStart"/>
       <w:r>
         <w:rPr>
           <w:rFonts w:eastAsia="Times New Roman" w:cstheme="minorHAnsi"/>
@@ -732,9 +644,18 @@
           <w:szCs w:val="21"/>
           <w:lang w:val="da-DK" w:eastAsia="en-GB"/>
         </w:rPr>
-        <w:t>Decorator</w:t>
-      </w:r>
-      <w:proofErr w:type="spellEnd"/>
+        <w:t xml:space="preserve">Decorator </w:t>
+      </w:r>
+      <w:r>
+        <w:rPr>
+          <w:rFonts w:eastAsia="Times New Roman" w:cstheme="minorHAnsi"/>
+          <w:color w:val="111111"/>
+          <w:sz w:val="21"/>
+          <w:szCs w:val="21"/>
+          <w:lang w:val="da-DK" w:eastAsia="en-GB"/>
+        </w:rPr>
+        <w:t xml:space="preserve">er det interface for alle de dynamiske funktioner som kan blive tilføjet </w:t>
+      </w:r>
       <w:r>
         <w:rPr>
           <w:rFonts w:eastAsia="Times New Roman" w:cstheme="minorHAnsi"/>
@@ -744,7 +665,7 @@
           <w:szCs w:val="21"/>
           <w:lang w:val="da-DK" w:eastAsia="en-GB"/>
         </w:rPr>
-        <w:t xml:space="preserve"> </w:t>
+        <w:t>ConcreteComponent</w:t>
       </w:r>
       <w:r>
         <w:rPr>
@@ -754,9 +675,58 @@
           <w:szCs w:val="21"/>
           <w:lang w:val="da-DK" w:eastAsia="en-GB"/>
         </w:rPr>
-        <w:t xml:space="preserve">er det interface for alle de dynamiske funktioner som kan blive tilføjet </w:t>
-      </w:r>
-      <w:proofErr w:type="spellStart"/>
+        <w:t xml:space="preserve">. </w:t>
+      </w:r>
+      <w:r>
+        <w:rPr>
+          <w:rFonts w:eastAsia="Times New Roman" w:cstheme="minorHAnsi"/>
+          <w:color w:val="111111"/>
+          <w:sz w:val="21"/>
+          <w:szCs w:val="21"/>
+          <w:lang w:val="da-DK" w:eastAsia="en-GB"/>
+        </w:rPr>
+        <w:t>Decorator har en reference til</w:t>
+      </w:r>
+      <w:r>
+        <w:rPr>
+          <w:rFonts w:eastAsia="Times New Roman" w:cstheme="minorHAnsi"/>
+          <w:color w:val="111111"/>
+          <w:sz w:val="21"/>
+          <w:szCs w:val="21"/>
+          <w:lang w:val="da-DK" w:eastAsia="en-GB"/>
+        </w:rPr>
+        <w:t xml:space="preserve"> Component og implementerer</w:t>
+      </w:r>
+      <w:r>
+        <w:rPr>
+          <w:rFonts w:eastAsia="Times New Roman" w:cstheme="minorHAnsi"/>
+          <w:color w:val="111111"/>
+          <w:sz w:val="21"/>
+          <w:szCs w:val="21"/>
+          <w:lang w:val="da-DK" w:eastAsia="en-GB"/>
+        </w:rPr>
+        <w:t xml:space="preserve"> samtidig det</w:t>
+      </w:r>
+      <w:r>
+        <w:rPr>
+          <w:rFonts w:eastAsia="Times New Roman" w:cstheme="minorHAnsi"/>
+          <w:color w:val="111111"/>
+          <w:sz w:val="21"/>
+          <w:szCs w:val="21"/>
+          <w:lang w:val="da-DK" w:eastAsia="en-GB"/>
+        </w:rPr>
+        <w:t>s interface.</w:t>
+      </w:r>
+      <w:r>
+        <w:rPr>
+          <w:rFonts w:eastAsia="Times New Roman" w:cstheme="minorHAnsi"/>
+          <w:color w:val="111111"/>
+          <w:sz w:val="21"/>
+          <w:szCs w:val="21"/>
+          <w:lang w:val="da-DK" w:eastAsia="en-GB"/>
+        </w:rPr>
+        <w:t xml:space="preserve"> Decorator har referencen til </w:t>
+      </w:r>
       <w:r>
         <w:rPr>
           <w:rFonts w:eastAsia="Times New Roman" w:cstheme="minorHAnsi"/>
@@ -766,9 +736,8 @@
           <w:szCs w:val="21"/>
           <w:lang w:val="da-DK" w:eastAsia="en-GB"/>
         </w:rPr>
-        <w:t>ConcreteComponent</w:t>
-      </w:r>
-      <w:proofErr w:type="spellEnd"/>
+        <w:t xml:space="preserve">ConcreteComponent </w:t>
+      </w:r>
       <w:r>
         <w:rPr>
           <w:rFonts w:eastAsia="Times New Roman" w:cstheme="minorHAnsi"/>
@@ -777,9 +746,8 @@
           <w:szCs w:val="21"/>
           <w:lang w:val="da-DK" w:eastAsia="en-GB"/>
         </w:rPr>
-        <w:t xml:space="preserve">. </w:t>
-      </w:r>
-      <w:proofErr w:type="spellStart"/>
+        <w:t>så den kender til basisimplementeringen af dens metoder.</w:t>
+      </w:r>
       <w:r>
         <w:rPr>
           <w:rFonts w:eastAsia="Times New Roman" w:cstheme="minorHAnsi"/>
@@ -788,9 +756,8 @@
           <w:szCs w:val="21"/>
           <w:lang w:val="da-DK" w:eastAsia="en-GB"/>
         </w:rPr>
-        <w:t>Decorator</w:t>
-      </w:r>
-      <w:proofErr w:type="spellEnd"/>
+        <w:t xml:space="preserve"> Decorator fungerer som et interface, men er</w:t>
+      </w:r>
       <w:r>
         <w:rPr>
           <w:rFonts w:eastAsia="Times New Roman" w:cstheme="minorHAnsi"/>
@@ -799,7 +766,7 @@
           <w:szCs w:val="21"/>
           <w:lang w:val="da-DK" w:eastAsia="en-GB"/>
         </w:rPr>
-        <w:t xml:space="preserve"> har en reference til</w:t>
+        <w:t xml:space="preserve"> ikke et interface i C#’s forstand</w:t>
       </w:r>
       <w:r>
         <w:rPr>
@@ -809,7 +776,7 @@
           <w:szCs w:val="21"/>
           <w:lang w:val="da-DK" w:eastAsia="en-GB"/>
         </w:rPr>
-        <w:t xml:space="preserve"> Component og implementerer</w:t>
+        <w:t>. Det er</w:t>
       </w:r>
       <w:r>
         <w:rPr>
@@ -819,7 +786,7 @@
           <w:szCs w:val="21"/>
           <w:lang w:val="da-DK" w:eastAsia="en-GB"/>
         </w:rPr>
-        <w:t xml:space="preserve"> samtidig det</w:t>
+        <w:t xml:space="preserve"> derimod</w:t>
       </w:r>
       <w:r>
         <w:rPr>
@@ -829,7 +796,7 @@
           <w:szCs w:val="21"/>
           <w:lang w:val="da-DK" w:eastAsia="en-GB"/>
         </w:rPr>
-        <w:t>s interface.</w:t>
+        <w:t xml:space="preserve"> en abstrakt klasse, hvor dens funktionalitet</w:t>
       </w:r>
       <w:r>
         <w:rPr>
@@ -839,9 +806,8 @@
           <w:szCs w:val="21"/>
           <w:lang w:val="da-DK" w:eastAsia="en-GB"/>
         </w:rPr>
-        <w:t xml:space="preserve"> </w:t>
-      </w:r>
-      <w:proofErr w:type="spellStart"/>
+        <w:t xml:space="preserve"> udvides</w:t>
+      </w:r>
       <w:r>
         <w:rPr>
           <w:rFonts w:eastAsia="Times New Roman" w:cstheme="minorHAnsi"/>
@@ -850,20 +816,8 @@
           <w:szCs w:val="21"/>
           <w:lang w:val="da-DK" w:eastAsia="en-GB"/>
         </w:rPr>
-        <w:t>Decorator</w:t>
-      </w:r>
-      <w:proofErr w:type="spellEnd"/>
-      <w:r>
-        <w:rPr>
-          <w:rFonts w:eastAsia="Times New Roman" w:cstheme="minorHAnsi"/>
-          <w:color w:val="111111"/>
-          <w:sz w:val="21"/>
-          <w:szCs w:val="21"/>
-          <w:lang w:val="da-DK" w:eastAsia="en-GB"/>
-        </w:rPr>
-        <w:t xml:space="preserve"> har referencen til </w:t>
-      </w:r>
-      <w:proofErr w:type="spellStart"/>
+        <w:t xml:space="preserve"> af </w:t>
+      </w:r>
       <w:r>
         <w:rPr>
           <w:rFonts w:eastAsia="Times New Roman" w:cstheme="minorHAnsi"/>
@@ -873,9 +827,28 @@
           <w:szCs w:val="21"/>
           <w:lang w:val="da-DK" w:eastAsia="en-GB"/>
         </w:rPr>
-        <w:t>ConcreteComponent</w:t>
-      </w:r>
-      <w:proofErr w:type="spellEnd"/>
+        <w:t>ConcreteDecorators</w:t>
+      </w:r>
+      <w:r>
+        <w:rPr>
+          <w:rFonts w:eastAsia="Times New Roman" w:cstheme="minorHAnsi"/>
+          <w:color w:val="111111"/>
+          <w:sz w:val="21"/>
+          <w:szCs w:val="21"/>
+          <w:lang w:val="da-DK" w:eastAsia="en-GB"/>
+        </w:rPr>
+        <w:t>. ConcreteDecorators skal implementere metoderne fra Decorator</w:t>
+      </w:r>
+      <w:r>
+        <w:rPr>
+          <w:rFonts w:eastAsia="Times New Roman" w:cstheme="minorHAnsi"/>
+          <w:color w:val="111111"/>
+          <w:sz w:val="21"/>
+          <w:szCs w:val="21"/>
+          <w:lang w:val="da-DK" w:eastAsia="en-GB"/>
+        </w:rPr>
+        <w:t xml:space="preserve"> (inkluderet basisimplementeringen fra </w:t>
+      </w:r>
       <w:r>
         <w:rPr>
           <w:rFonts w:eastAsia="Times New Roman" w:cstheme="minorHAnsi"/>
@@ -885,212 +858,8 @@
           <w:szCs w:val="21"/>
           <w:lang w:val="da-DK" w:eastAsia="en-GB"/>
         </w:rPr>
-        <w:t xml:space="preserve"> </w:t>
-      </w:r>
-      <w:r>
-        <w:rPr>
-          <w:rFonts w:eastAsia="Times New Roman" w:cstheme="minorHAnsi"/>
-          <w:color w:val="111111"/>
-          <w:sz w:val="21"/>
-          <w:szCs w:val="21"/>
-          <w:lang w:val="da-DK" w:eastAsia="en-GB"/>
-        </w:rPr>
-        <w:t>så den kender til basisimplementeringen af dens metoder.</w:t>
-      </w:r>
-      <w:r>
-        <w:rPr>
-          <w:rFonts w:eastAsia="Times New Roman" w:cstheme="minorHAnsi"/>
-          <w:color w:val="111111"/>
-          <w:sz w:val="21"/>
-          <w:szCs w:val="21"/>
-          <w:lang w:val="da-DK" w:eastAsia="en-GB"/>
-        </w:rPr>
-        <w:t xml:space="preserve"> </w:t>
-      </w:r>
-      <w:proofErr w:type="spellStart"/>
-      <w:r>
-        <w:rPr>
-          <w:rFonts w:eastAsia="Times New Roman" w:cstheme="minorHAnsi"/>
-          <w:color w:val="111111"/>
-          <w:sz w:val="21"/>
-          <w:szCs w:val="21"/>
-          <w:lang w:val="da-DK" w:eastAsia="en-GB"/>
-        </w:rPr>
-        <w:t>Decorator</w:t>
-      </w:r>
-      <w:proofErr w:type="spellEnd"/>
-      <w:r>
-        <w:rPr>
-          <w:rFonts w:eastAsia="Times New Roman" w:cstheme="minorHAnsi"/>
-          <w:color w:val="111111"/>
-          <w:sz w:val="21"/>
-          <w:szCs w:val="21"/>
-          <w:lang w:val="da-DK" w:eastAsia="en-GB"/>
-        </w:rPr>
-        <w:t xml:space="preserve"> fungerer som et interface, men er</w:t>
-      </w:r>
-      <w:r>
-        <w:rPr>
-          <w:rFonts w:eastAsia="Times New Roman" w:cstheme="minorHAnsi"/>
-          <w:color w:val="111111"/>
-          <w:sz w:val="21"/>
-          <w:szCs w:val="21"/>
-          <w:lang w:val="da-DK" w:eastAsia="en-GB"/>
-        </w:rPr>
-        <w:t xml:space="preserve"> ikke et interface i </w:t>
-      </w:r>
-      <w:proofErr w:type="spellStart"/>
-      <w:r>
-        <w:rPr>
-          <w:rFonts w:eastAsia="Times New Roman" w:cstheme="minorHAnsi"/>
-          <w:color w:val="111111"/>
-          <w:sz w:val="21"/>
-          <w:szCs w:val="21"/>
-          <w:lang w:val="da-DK" w:eastAsia="en-GB"/>
-        </w:rPr>
-        <w:t>C#’s</w:t>
-      </w:r>
-      <w:proofErr w:type="spellEnd"/>
-      <w:r>
-        <w:rPr>
-          <w:rFonts w:eastAsia="Times New Roman" w:cstheme="minorHAnsi"/>
-          <w:color w:val="111111"/>
-          <w:sz w:val="21"/>
-          <w:szCs w:val="21"/>
-          <w:lang w:val="da-DK" w:eastAsia="en-GB"/>
-        </w:rPr>
-        <w:t xml:space="preserve"> forstand</w:t>
-      </w:r>
-      <w:r>
-        <w:rPr>
-          <w:rFonts w:eastAsia="Times New Roman" w:cstheme="minorHAnsi"/>
-          <w:color w:val="111111"/>
-          <w:sz w:val="21"/>
-          <w:szCs w:val="21"/>
-          <w:lang w:val="da-DK" w:eastAsia="en-GB"/>
-        </w:rPr>
-        <w:t>. Det er</w:t>
-      </w:r>
-      <w:r>
-        <w:rPr>
-          <w:rFonts w:eastAsia="Times New Roman" w:cstheme="minorHAnsi"/>
-          <w:color w:val="111111"/>
-          <w:sz w:val="21"/>
-          <w:szCs w:val="21"/>
-          <w:lang w:val="da-DK" w:eastAsia="en-GB"/>
-        </w:rPr>
-        <w:t xml:space="preserve"> derimod</w:t>
-      </w:r>
-      <w:r>
-        <w:rPr>
-          <w:rFonts w:eastAsia="Times New Roman" w:cstheme="minorHAnsi"/>
-          <w:color w:val="111111"/>
-          <w:sz w:val="21"/>
-          <w:szCs w:val="21"/>
-          <w:lang w:val="da-DK" w:eastAsia="en-GB"/>
-        </w:rPr>
-        <w:t xml:space="preserve"> en abstrakt klasse, hvor dens funktionalitet</w:t>
-      </w:r>
-      <w:r>
-        <w:rPr>
-          <w:rFonts w:eastAsia="Times New Roman" w:cstheme="minorHAnsi"/>
-          <w:color w:val="111111"/>
-          <w:sz w:val="21"/>
-          <w:szCs w:val="21"/>
-          <w:lang w:val="da-DK" w:eastAsia="en-GB"/>
-        </w:rPr>
-        <w:t xml:space="preserve"> udvides</w:t>
-      </w:r>
-      <w:r>
-        <w:rPr>
-          <w:rFonts w:eastAsia="Times New Roman" w:cstheme="minorHAnsi"/>
-          <w:color w:val="111111"/>
-          <w:sz w:val="21"/>
-          <w:szCs w:val="21"/>
-          <w:lang w:val="da-DK" w:eastAsia="en-GB"/>
-        </w:rPr>
-        <w:t xml:space="preserve"> af </w:t>
-      </w:r>
-      <w:proofErr w:type="spellStart"/>
-      <w:r>
-        <w:rPr>
-          <w:rFonts w:eastAsia="Times New Roman" w:cstheme="minorHAnsi"/>
-          <w:b/>
-          <w:color w:val="111111"/>
-          <w:sz w:val="21"/>
-          <w:szCs w:val="21"/>
-          <w:lang w:val="da-DK" w:eastAsia="en-GB"/>
-        </w:rPr>
-        <w:t>ConcreteDecorators</w:t>
-      </w:r>
-      <w:proofErr w:type="spellEnd"/>
-      <w:r>
-        <w:rPr>
-          <w:rFonts w:eastAsia="Times New Roman" w:cstheme="minorHAnsi"/>
-          <w:color w:val="111111"/>
-          <w:sz w:val="21"/>
-          <w:szCs w:val="21"/>
-          <w:lang w:val="da-DK" w:eastAsia="en-GB"/>
-        </w:rPr>
-        <w:t xml:space="preserve">. </w:t>
-      </w:r>
-      <w:proofErr w:type="spellStart"/>
-      <w:r>
-        <w:rPr>
-          <w:rFonts w:eastAsia="Times New Roman" w:cstheme="minorHAnsi"/>
-          <w:color w:val="111111"/>
-          <w:sz w:val="21"/>
-          <w:szCs w:val="21"/>
-          <w:lang w:val="da-DK" w:eastAsia="en-GB"/>
-        </w:rPr>
-        <w:t>ConcreteDecorators</w:t>
-      </w:r>
-      <w:proofErr w:type="spellEnd"/>
-      <w:r>
-        <w:rPr>
-          <w:rFonts w:eastAsia="Times New Roman" w:cstheme="minorHAnsi"/>
-          <w:color w:val="111111"/>
-          <w:sz w:val="21"/>
-          <w:szCs w:val="21"/>
-          <w:lang w:val="da-DK" w:eastAsia="en-GB"/>
-        </w:rPr>
-        <w:t xml:space="preserve"> skal implementere metoderne fra </w:t>
-      </w:r>
-      <w:proofErr w:type="spellStart"/>
-      <w:r>
-        <w:rPr>
-          <w:rFonts w:eastAsia="Times New Roman" w:cstheme="minorHAnsi"/>
-          <w:color w:val="111111"/>
-          <w:sz w:val="21"/>
-          <w:szCs w:val="21"/>
-          <w:lang w:val="da-DK" w:eastAsia="en-GB"/>
-        </w:rPr>
-        <w:t>Decorator</w:t>
-      </w:r>
-      <w:proofErr w:type="spellEnd"/>
-      <w:r>
-        <w:rPr>
-          <w:rFonts w:eastAsia="Times New Roman" w:cstheme="minorHAnsi"/>
-          <w:color w:val="111111"/>
-          <w:sz w:val="21"/>
-          <w:szCs w:val="21"/>
-          <w:lang w:val="da-DK" w:eastAsia="en-GB"/>
-        </w:rPr>
-        <w:t xml:space="preserve"> (inkluderet basisimplementeringen fra </w:t>
-      </w:r>
-      <w:proofErr w:type="spellStart"/>
-      <w:r>
-        <w:rPr>
-          <w:rFonts w:eastAsia="Times New Roman" w:cstheme="minorHAnsi"/>
-          <w:b/>
-          <w:color w:val="111111"/>
-          <w:sz w:val="21"/>
-          <w:szCs w:val="21"/>
-          <w:lang w:val="da-DK" w:eastAsia="en-GB"/>
-        </w:rPr>
         <w:t>ConcreteComponent</w:t>
       </w:r>
-      <w:proofErr w:type="spellEnd"/>
       <w:r>
         <w:rPr>
           <w:rFonts w:eastAsia="Times New Roman" w:cstheme="minorHAnsi"/>
@@ -1197,29 +966,7 @@
           <w:szCs w:val="21"/>
           <w:lang w:val="da-DK" w:eastAsia="en-GB"/>
         </w:rPr>
-        <w:t xml:space="preserve">Da </w:t>
-      </w:r>
-      <w:proofErr w:type="spellStart"/>
-      <w:r>
-        <w:rPr>
-          <w:rFonts w:eastAsia="Times New Roman" w:cstheme="minorHAnsi"/>
-          <w:color w:val="111111"/>
-          <w:sz w:val="21"/>
-          <w:szCs w:val="21"/>
-          <w:lang w:val="da-DK" w:eastAsia="en-GB"/>
-        </w:rPr>
-        <w:t>Decorator</w:t>
-      </w:r>
-      <w:proofErr w:type="spellEnd"/>
-      <w:r>
-        <w:rPr>
-          <w:rFonts w:eastAsia="Times New Roman" w:cstheme="minorHAnsi"/>
-          <w:color w:val="111111"/>
-          <w:sz w:val="21"/>
-          <w:szCs w:val="21"/>
-          <w:lang w:val="da-DK" w:eastAsia="en-GB"/>
-        </w:rPr>
-        <w:t xml:space="preserve"> pattern udvider funktionalitet er det selvfølgelig et adfærdsmæssigt pattern. </w:t>
+        <w:t xml:space="preserve">Da Decorator pattern udvider funktionalitet er det selvfølgelig et adfærdsmæssigt pattern. </w:t>
       </w:r>
       <w:r>
         <w:rPr>
@@ -1328,21 +1075,7 @@
         <w:rPr>
           <w:lang w:val="da-DK"/>
         </w:rPr>
-        <w:t xml:space="preserve">. Generisk </w:t>
-      </w:r>
-      <w:proofErr w:type="spellStart"/>
-      <w:r>
-        <w:rPr>
-          <w:lang w:val="da-DK"/>
-        </w:rPr>
-        <w:t>decorator</w:t>
-      </w:r>
-      <w:proofErr w:type="spellEnd"/>
-      <w:r>
-        <w:rPr>
-          <w:lang w:val="da-DK"/>
-        </w:rPr>
-        <w:t xml:space="preserve"> pattern.</w:t>
+        <w:t>. Generisk decorator pattern.</w:t>
       </w:r>
     </w:p>
     <w:p>
@@ -1365,19 +1098,11 @@
           <w:lang w:val="da-DK"/>
         </w:rPr>
       </w:pPr>
-      <w:proofErr w:type="spellStart"/>
-      <w:r>
-        <w:rPr>
-          <w:lang w:val="da-DK"/>
-        </w:rPr>
-        <w:t>Decorator</w:t>
-      </w:r>
-      <w:proofErr w:type="spellEnd"/>
-      <w:r>
-        <w:rPr>
-          <w:lang w:val="da-DK"/>
-        </w:rPr>
-        <w:t xml:space="preserve"> Pattern kan bl.a. bruges i</w:t>
+      <w:r>
+        <w:rPr>
+          <w:lang w:val="da-DK"/>
+        </w:rPr>
+        <w:t>Decorator Pattern kan bl.a. bruges i</w:t>
       </w:r>
       <w:r>
         <w:rPr>
@@ -1391,14 +1116,12 @@
         </w:rPr>
         <w:t xml:space="preserve"> spil. Her gør mønstret det muligt nemt at udvide funktionaliteten for et </w:t>
       </w:r>
-      <w:proofErr w:type="spellStart"/>
       <w:r>
         <w:rPr>
           <w:lang w:val="da-DK"/>
         </w:rPr>
         <w:t>MonsterComponent</w:t>
       </w:r>
-      <w:proofErr w:type="spellEnd"/>
       <w:r>
         <w:rPr>
           <w:lang w:val="da-DK"/>
@@ -1577,8 +1300,8 @@
           <w:lang w:val="da-DK"/>
         </w:rPr>
       </w:pPr>
-      <w:bookmarkStart w:id="1" w:name="_Ref482099365"/>
-      <w:bookmarkStart w:id="2" w:name="_Ref482259181"/>
+      <w:bookmarkStart w:id="1" w:name="_Ref482259181"/>
+      <w:bookmarkStart w:id="2" w:name="_Ref482099365"/>
       <w:r>
         <w:rPr>
           <w:lang w:val="da-DK"/>
@@ -1607,28 +1330,14 @@
       <w:r>
         <w:fldChar w:fldCharType="end"/>
       </w:r>
+      <w:bookmarkEnd w:id="1"/>
+      <w:r>
+        <w:rPr>
+          <w:lang w:val="da-DK"/>
+        </w:rPr>
+        <w:t>. Decorator Pattern eksempel med monstre.</w:t>
+      </w:r>
       <w:bookmarkEnd w:id="2"/>
-      <w:r>
-        <w:rPr>
-          <w:lang w:val="da-DK"/>
-        </w:rPr>
-        <w:t xml:space="preserve">. </w:t>
-      </w:r>
-      <w:proofErr w:type="spellStart"/>
-      <w:r>
-        <w:rPr>
-          <w:lang w:val="da-DK"/>
-        </w:rPr>
-        <w:t>Decorator</w:t>
-      </w:r>
-      <w:proofErr w:type="spellEnd"/>
-      <w:r>
-        <w:rPr>
-          <w:lang w:val="da-DK"/>
-        </w:rPr>
-        <w:t xml:space="preserve"> Pattern eksempel med monstre.</w:t>
-      </w:r>
-      <w:bookmarkEnd w:id="1"/>
     </w:p>
     <w:p>
       <w:pPr>
@@ -1662,61 +1371,17 @@
         </w:rPr>
         <w:t xml:space="preserve"> Interface som i dette tilfælde er </w:t>
       </w:r>
-      <w:proofErr w:type="spellStart"/>
       <w:r>
         <w:rPr>
           <w:lang w:val="da-DK"/>
         </w:rPr>
         <w:t>MonsterComponent</w:t>
       </w:r>
-      <w:proofErr w:type="spellEnd"/>
-      <w:r>
-        <w:rPr>
-          <w:lang w:val="da-DK"/>
-        </w:rPr>
-        <w:t xml:space="preserve">. Som sagt skal denne fungere som interface til den klasse, som vi ønsker at udvide. Med nedenstående interface kan vi altså udvide </w:t>
-      </w:r>
-      <w:proofErr w:type="spellStart"/>
-      <w:r>
-        <w:rPr>
-          <w:lang w:val="da-DK"/>
-        </w:rPr>
-        <w:t>GetName</w:t>
-      </w:r>
-      <w:proofErr w:type="spellEnd"/>
-      <w:r>
-        <w:rPr>
-          <w:lang w:val="da-DK"/>
-        </w:rPr>
-        <w:t xml:space="preserve">, </w:t>
-      </w:r>
-      <w:proofErr w:type="spellStart"/>
-      <w:r>
-        <w:rPr>
-          <w:lang w:val="da-DK"/>
-        </w:rPr>
-        <w:t>GetHealth</w:t>
-      </w:r>
-      <w:proofErr w:type="spellEnd"/>
-      <w:r>
-        <w:rPr>
-          <w:lang w:val="da-DK"/>
-        </w:rPr>
-        <w:t xml:space="preserve"> og </w:t>
-      </w:r>
-      <w:proofErr w:type="spellStart"/>
-      <w:r>
-        <w:rPr>
-          <w:lang w:val="da-DK"/>
-        </w:rPr>
-        <w:t>GetAttack</w:t>
-      </w:r>
-      <w:proofErr w:type="spellEnd"/>
-      <w:r>
-        <w:rPr>
-          <w:lang w:val="da-DK"/>
-        </w:rPr>
-        <w:t xml:space="preserve"> metoderne. </w:t>
+      <w:r>
+        <w:rPr>
+          <w:lang w:val="da-DK"/>
+        </w:rPr>
+        <w:t xml:space="preserve">. Som sagt skal denne fungere som interface til den klasse, som vi ønsker at udvide. Med nedenstående interface kan vi altså udvide GetName, GetHealth og GetAttack metoderne. </w:t>
       </w:r>
     </w:p>
     <w:bookmarkStart w:id="3" w:name="_MON_1555832304"/>
@@ -1733,7 +1398,7 @@
           <v:shape id="_x0000_i1026" type="#_x0000_t75" style="width:451pt;height:75.4pt" o:ole="">
             <v:imagedata r:id="rId10" o:title=""/>
           </v:shape>
-          <o:OLEObject Type="Embed" ProgID="Word.OpenDocumentText.12" ShapeID="_x0000_i1026" DrawAspect="Content" ObjectID="_1556003168" r:id="rId11"/>
+          <o:OLEObject Type="Embed" ProgID="Word.OpenDocumentText.12" ShapeID="_x0000_i1026" DrawAspect="Content" ObjectID="_1556004201" r:id="rId11"/>
         </w:object>
       </w:r>
     </w:p>
@@ -1777,62 +1442,20 @@
         <w:rPr>
           <w:lang w:val="da-DK"/>
         </w:rPr>
-        <w:t xml:space="preserve">. Interface til </w:t>
-      </w:r>
-      <w:proofErr w:type="spellStart"/>
-      <w:r>
-        <w:rPr>
-          <w:lang w:val="da-DK"/>
-        </w:rPr>
-        <w:t>MonsterComponent</w:t>
-      </w:r>
-      <w:proofErr w:type="spellEnd"/>
-      <w:r>
-        <w:rPr>
-          <w:lang w:val="da-DK"/>
-        </w:rPr>
-        <w:t>.</w:t>
-      </w:r>
-    </w:p>
-    <w:p>
-      <w:pPr>
-        <w:rPr>
-          <w:lang w:val="da-DK"/>
-        </w:rPr>
-      </w:pPr>
-      <w:r>
-        <w:rPr>
-          <w:lang w:val="da-DK"/>
-        </w:rPr>
-        <w:t xml:space="preserve">Vi laver nu vores </w:t>
-      </w:r>
-      <w:proofErr w:type="spellStart"/>
-      <w:r>
-        <w:rPr>
-          <w:lang w:val="da-DK"/>
-        </w:rPr>
-        <w:t>ConcreteComponent</w:t>
-      </w:r>
-      <w:proofErr w:type="spellEnd"/>
-      <w:r>
-        <w:rPr>
-          <w:lang w:val="da-DK"/>
-        </w:rPr>
-        <w:t xml:space="preserve">, </w:t>
-      </w:r>
-      <w:proofErr w:type="spellStart"/>
-      <w:r>
-        <w:rPr>
-          <w:lang w:val="da-DK"/>
-        </w:rPr>
-        <w:t>BaseMonster</w:t>
-      </w:r>
-      <w:proofErr w:type="spellEnd"/>
-      <w:r>
-        <w:rPr>
-          <w:lang w:val="da-DK"/>
-        </w:rPr>
-        <w:t xml:space="preserve">. Se </w:t>
+        <w:t>. Interface til MonsterComponent.</w:t>
+      </w:r>
+    </w:p>
+    <w:p>
+      <w:pPr>
+        <w:rPr>
+          <w:lang w:val="da-DK"/>
+        </w:rPr>
+      </w:pPr>
+      <w:r>
+        <w:rPr>
+          <w:lang w:val="da-DK"/>
+        </w:rPr>
+        <w:t xml:space="preserve">Vi laver nu vores ConcreteComponent, BaseMonster. Se </w:t>
       </w:r>
       <w:r>
         <w:rPr>
@@ -1857,13 +1480,8 @@
         </w:rPr>
         <w:fldChar w:fldCharType="separate"/>
       </w:r>
-      <w:proofErr w:type="spellStart"/>
-      <w:r>
-        <w:t>Figur</w:t>
-      </w:r>
-      <w:proofErr w:type="spellEnd"/>
-      <w:r>
-        <w:t xml:space="preserve"> </w:t>
+      <w:r>
+        <w:t xml:space="preserve">Figur </w:t>
       </w:r>
       <w:r>
         <w:rPr>
@@ -1898,7 +1516,7 @@
           <v:shape id="_x0000_i1027" type="#_x0000_t75" style="width:451pt;height:453.05pt" o:ole="">
             <v:imagedata r:id="rId12" o:title=""/>
           </v:shape>
-          <o:OLEObject Type="Embed" ProgID="Word.OpenDocumentText.12" ShapeID="_x0000_i1027" DrawAspect="Content" ObjectID="_1556003169" r:id="rId13"/>
+          <o:OLEObject Type="Embed" ProgID="Word.OpenDocumentText.12" ShapeID="_x0000_i1027" DrawAspect="Content" ObjectID="_1556004202" r:id="rId13"/>
         </w:object>
       </w:r>
     </w:p>
@@ -2031,21 +1649,7 @@
         <w:rPr>
           <w:lang w:val="da-DK"/>
         </w:rPr>
-        <w:t xml:space="preserve"> ses et testprogram der gør brug af </w:t>
-      </w:r>
-      <w:proofErr w:type="spellStart"/>
-      <w:r>
-        <w:rPr>
-          <w:lang w:val="da-DK"/>
-        </w:rPr>
-        <w:t>BaseMonster</w:t>
-      </w:r>
-      <w:proofErr w:type="spellEnd"/>
-      <w:r>
-        <w:rPr>
-          <w:lang w:val="da-DK"/>
-        </w:rPr>
-        <w:t xml:space="preserve"> uden nogen udvidelser. </w:t>
+        <w:t xml:space="preserve"> ses et testprogram der gør brug af BaseMonster uden nogen udvidelser. </w:t>
       </w:r>
     </w:p>
     <w:bookmarkStart w:id="7" w:name="_MON_1555834330"/>
@@ -2065,7 +1669,7 @@
           <v:shape id="_x0000_i1028" type="#_x0000_t75" style="width:451pt;height:142.65pt" o:ole="">
             <v:imagedata r:id="rId14" o:title=""/>
           </v:shape>
-          <o:OLEObject Type="Embed" ProgID="Word.OpenDocumentText.12" ShapeID="_x0000_i1028" DrawAspect="Content" ObjectID="_1556003170" r:id="rId15"/>
+          <o:OLEObject Type="Embed" ProgID="Word.OpenDocumentText.12" ShapeID="_x0000_i1028" DrawAspect="Content" ObjectID="_1556004203" r:id="rId15"/>
         </w:object>
       </w:r>
     </w:p>
@@ -2078,46 +1682,20 @@
         </w:rPr>
       </w:pPr>
       <w:bookmarkStart w:id="8" w:name="_Ref482099968"/>
-      <w:proofErr w:type="spellStart"/>
-      <w:r>
-        <w:t>Figur</w:t>
-      </w:r>
-      <w:proofErr w:type="spellEnd"/>
-      <w:r>
-        <w:t xml:space="preserve"> </w:t>
-      </w:r>
-      <w:r>
-        <w:fldChar w:fldCharType="begin"/>
-      </w:r>
-      <w:r>
-        <w:instrText xml:space="preserve"> SEQ Figur \* ARABIC </w:instrText>
-      </w:r>
-      <w:r>
-        <w:fldChar w:fldCharType="separate"/>
-      </w:r>
-      <w:r>
-        <w:rPr>
-          <w:noProof/>
-        </w:rPr>
-        <w:t>5</w:t>
-      </w:r>
-      <w:r>
-        <w:rPr>
-          <w:noProof/>
-        </w:rPr>
-        <w:fldChar w:fldCharType="end"/>
-      </w:r>
+      <w:r>
+        <w:t xml:space="preserve">Figur </w:t>
+      </w:r>
+      <w:fldSimple w:instr=" SEQ Figur \* ARABIC ">
+        <w:r>
+          <w:rPr>
+            <w:noProof/>
+          </w:rPr>
+          <w:t>5</w:t>
+        </w:r>
+      </w:fldSimple>
       <w:bookmarkEnd w:id="8"/>
       <w:r>
-        <w:t xml:space="preserve">. Test program for </w:t>
-      </w:r>
-      <w:proofErr w:type="spellStart"/>
-      <w:r>
-        <w:t>BaseMonster</w:t>
-      </w:r>
-      <w:proofErr w:type="spellEnd"/>
-      <w:r>
-        <w:t>.</w:t>
+        <w:t>. Test program for BaseMonster.</w:t>
       </w:r>
     </w:p>
     <w:p>
@@ -2288,49 +1866,7 @@
         <w:rPr>
           <w:lang w:val="da-DK"/>
         </w:rPr>
-        <w:t xml:space="preserve">Målet er nu at udvide funktionaliteten af de metoder, der kaldes. Dvs. at udvide </w:t>
-      </w:r>
-      <w:proofErr w:type="spellStart"/>
-      <w:r>
-        <w:rPr>
-          <w:lang w:val="da-DK"/>
-        </w:rPr>
-        <w:t>GetAttack</w:t>
-      </w:r>
-      <w:proofErr w:type="spellEnd"/>
-      <w:r>
-        <w:rPr>
-          <w:lang w:val="da-DK"/>
-        </w:rPr>
-        <w:t xml:space="preserve">, </w:t>
-      </w:r>
-      <w:proofErr w:type="spellStart"/>
-      <w:r>
-        <w:rPr>
-          <w:lang w:val="da-DK"/>
-        </w:rPr>
-        <w:t>Gethealth</w:t>
-      </w:r>
-      <w:proofErr w:type="spellEnd"/>
-      <w:r>
-        <w:rPr>
-          <w:lang w:val="da-DK"/>
-        </w:rPr>
-        <w:t xml:space="preserve"> og </w:t>
-      </w:r>
-      <w:proofErr w:type="spellStart"/>
-      <w:r>
-        <w:rPr>
-          <w:lang w:val="da-DK"/>
-        </w:rPr>
-        <w:t>GetName</w:t>
-      </w:r>
-      <w:proofErr w:type="spellEnd"/>
-      <w:r>
-        <w:rPr>
-          <w:lang w:val="da-DK"/>
-        </w:rPr>
-        <w:t xml:space="preserve">. </w:t>
+        <w:t xml:space="preserve">Målet er nu at udvide funktionaliteten af de metoder, der kaldes. Dvs. at udvide GetAttack, Gethealth og GetName. </w:t>
       </w:r>
       <w:r>
         <w:rPr>
@@ -2342,37 +1878,14 @@
         <w:rPr>
           <w:lang w:val="da-DK"/>
         </w:rPr>
-        <w:t xml:space="preserve">Vi udvider nu vores program med en </w:t>
-      </w:r>
-      <w:proofErr w:type="spellStart"/>
-      <w:r>
-        <w:rPr>
-          <w:lang w:val="da-DK"/>
-        </w:rPr>
-        <w:t>decorator</w:t>
-      </w:r>
-      <w:proofErr w:type="spellEnd"/>
-      <w:r>
-        <w:rPr>
-          <w:lang w:val="da-DK"/>
-        </w:rPr>
-        <w:t xml:space="preserve">, </w:t>
-      </w:r>
-      <w:proofErr w:type="spellStart"/>
+        <w:t xml:space="preserve">Vi udvider nu vores program med en decorator, </w:t>
+      </w:r>
       <w:r>
         <w:rPr>
           <w:b/>
           <w:lang w:val="da-DK"/>
         </w:rPr>
-        <w:t>MonsterDecorator</w:t>
-      </w:r>
-      <w:proofErr w:type="spellEnd"/>
-      <w:r>
-        <w:rPr>
-          <w:b/>
-          <w:lang w:val="da-DK"/>
-        </w:rPr>
-        <w:t xml:space="preserve">, </w:t>
+        <w:t xml:space="preserve">MonsterDecorator, </w:t>
       </w:r>
       <w:r>
         <w:rPr>
@@ -2443,7 +1956,7 @@
           <v:shape id="_x0000_i1029" type="#_x0000_t75" style="width:451pt;height:364.75pt" o:ole="">
             <v:imagedata r:id="rId17" o:title=""/>
           </v:shape>
-          <o:OLEObject Type="Embed" ProgID="Word.OpenDocumentText.12" ShapeID="_x0000_i1029" DrawAspect="Content" ObjectID="_1556003171" r:id="rId18"/>
+          <o:OLEObject Type="Embed" ProgID="Word.OpenDocumentText.12" ShapeID="_x0000_i1029" DrawAspect="Content" ObjectID="_1556004204" r:id="rId18"/>
         </w:object>
       </w:r>
     </w:p>
@@ -2489,167 +2002,215 @@
         <w:rPr>
           <w:lang w:val="da-DK"/>
         </w:rPr>
-        <w:t xml:space="preserve">. Implementering af </w:t>
-      </w:r>
-      <w:proofErr w:type="spellStart"/>
-      <w:r>
-        <w:rPr>
-          <w:lang w:val="da-DK"/>
-        </w:rPr>
-        <w:t>MonsterDecorator</w:t>
-      </w:r>
-      <w:proofErr w:type="spellEnd"/>
+        <w:t>. Implementering af MonsterDecorator.</w:t>
+      </w:r>
+    </w:p>
+    <w:p>
+      <w:pPr>
+        <w:rPr>
+          <w:lang w:val="da-DK"/>
+        </w:rPr>
+      </w:pPr>
+      <w:r>
+        <w:rPr>
+          <w:lang w:val="da-DK"/>
+        </w:rPr>
+        <w:t>Der b</w:t>
+      </w:r>
+      <w:r>
+        <w:rPr>
+          <w:lang w:val="da-DK"/>
+        </w:rPr>
+        <w:t>emærk</w:t>
+      </w:r>
+      <w:r>
+        <w:rPr>
+          <w:lang w:val="da-DK"/>
+        </w:rPr>
+        <w:t>es</w:t>
+      </w:r>
+      <w:r>
+        <w:rPr>
+          <w:lang w:val="da-DK"/>
+        </w:rPr>
+        <w:t xml:space="preserve"> at alle metoderne er lavet virtuelle. Vi får på denne måde et slags ”interface”, uden at det er et rigtigt interface. Dvs. at vi nu </w:t>
+      </w:r>
+      <w:r>
+        <w:rPr>
+          <w:i/>
+          <w:lang w:val="da-DK"/>
+        </w:rPr>
+        <w:t xml:space="preserve">kan </w:t>
+      </w:r>
+      <w:r>
+        <w:rPr>
+          <w:lang w:val="da-DK"/>
+        </w:rPr>
+        <w:t>implementere</w:t>
+      </w:r>
+      <w:r>
+        <w:rPr>
+          <w:lang w:val="da-DK"/>
+        </w:rPr>
+        <w:t>/overskrive</w:t>
+      </w:r>
+      <w:r>
+        <w:rPr>
+          <w:lang w:val="da-DK"/>
+        </w:rPr>
+        <w:t xml:space="preserve"> disse virtuelle funktioner i de nedarv</w:t>
+      </w:r>
+      <w:r>
+        <w:rPr>
+          <w:lang w:val="da-DK"/>
+        </w:rPr>
+        <w:t xml:space="preserve">ede klasser, hvilket netop er formålet, da vi nu får muligheden for at lave forskellige implementeringer af MonsterDecorator. </w:t>
+      </w:r>
+      <w:r>
+        <w:rPr>
+          <w:lang w:val="da-DK"/>
+        </w:rPr>
+        <w:t xml:space="preserve">Det eneste funktionerne gør i MonsterDecorator, er at kalde basisimplementeringen fra Basemonster via dens reference. </w:t>
+      </w:r>
+    </w:p>
+    <w:p>
+      <w:pPr>
+        <w:rPr>
+          <w:lang w:val="da-DK"/>
+        </w:rPr>
+      </w:pPr>
+      <w:r>
+        <w:rPr>
+          <w:lang w:val="da-DK"/>
+        </w:rPr>
+        <w:t>Der kan nu tilføjes udvidelser dvs.</w:t>
+      </w:r>
+      <w:r>
+        <w:rPr>
+          <w:lang w:val="da-DK"/>
+        </w:rPr>
+        <w:t xml:space="preserve"> concreteDecorator</w:t>
+      </w:r>
+      <w:r>
+        <w:rPr>
+          <w:lang w:val="da-DK"/>
+        </w:rPr>
+        <w:t>s</w:t>
+      </w:r>
       <w:r>
         <w:rPr>
           <w:lang w:val="da-DK"/>
         </w:rPr>
         <w:t>.</w:t>
       </w:r>
-    </w:p>
-    <w:p>
-      <w:pPr>
-        <w:rPr>
-          <w:lang w:val="da-DK"/>
-        </w:rPr>
-      </w:pPr>
-      <w:r>
-        <w:rPr>
-          <w:lang w:val="da-DK"/>
-        </w:rPr>
-        <w:t>Der b</w:t>
-      </w:r>
-      <w:r>
-        <w:rPr>
-          <w:lang w:val="da-DK"/>
-        </w:rPr>
-        <w:t>emærk</w:t>
-      </w:r>
-      <w:r>
-        <w:rPr>
-          <w:lang w:val="da-DK"/>
-        </w:rPr>
-        <w:t>es</w:t>
-      </w:r>
-      <w:r>
-        <w:rPr>
-          <w:lang w:val="da-DK"/>
-        </w:rPr>
-        <w:t xml:space="preserve"> at alle metoderne er lavet virtuelle. Vi får på denne måde et slags ”interface”, uden at det er et rigtigt interface. Dvs. at vi nu </w:t>
-      </w:r>
-      <w:r>
-        <w:rPr>
-          <w:i/>
-          <w:lang w:val="da-DK"/>
-        </w:rPr>
-        <w:t xml:space="preserve">kan </w:t>
-      </w:r>
-      <w:r>
-        <w:rPr>
-          <w:lang w:val="da-DK"/>
-        </w:rPr>
-        <w:t>implementere</w:t>
-      </w:r>
-      <w:r>
-        <w:rPr>
-          <w:lang w:val="da-DK"/>
-        </w:rPr>
-        <w:t>/</w:t>
-      </w:r>
-      <w:proofErr w:type="spellStart"/>
-      <w:r>
-        <w:rPr>
-          <w:lang w:val="da-DK"/>
-        </w:rPr>
-        <w:t>overskrive</w:t>
-      </w:r>
-      <w:proofErr w:type="spellEnd"/>
-      <w:r>
-        <w:rPr>
-          <w:lang w:val="da-DK"/>
-        </w:rPr>
-        <w:t xml:space="preserve"> disse virtuelle funktioner i de nedarv</w:t>
-      </w:r>
-      <w:r>
-        <w:rPr>
-          <w:lang w:val="da-DK"/>
-        </w:rPr>
-        <w:t xml:space="preserve">ede klasser, hvilket netop er formålet, da vi nu får muligheden for at lave forskellige implementeringer af </w:t>
-      </w:r>
-      <w:proofErr w:type="spellStart"/>
-      <w:r>
-        <w:rPr>
-          <w:lang w:val="da-DK"/>
-        </w:rPr>
-        <w:t>MonsterDecorator</w:t>
-      </w:r>
-      <w:proofErr w:type="spellEnd"/>
-      <w:r>
-        <w:rPr>
-          <w:lang w:val="da-DK"/>
-        </w:rPr>
-        <w:t xml:space="preserve">. </w:t>
-      </w:r>
-      <w:r>
-        <w:rPr>
-          <w:lang w:val="da-DK"/>
-        </w:rPr>
-        <w:t>Det eneste funktionerne</w:t>
-      </w:r>
-      <w:bookmarkStart w:id="12" w:name="_GoBack"/>
-      <w:bookmarkEnd w:id="12"/>
-      <w:r>
-        <w:rPr>
-          <w:lang w:val="da-DK"/>
-        </w:rPr>
-        <w:t xml:space="preserve"> gør i </w:t>
-      </w:r>
-      <w:proofErr w:type="spellStart"/>
-      <w:r>
-        <w:rPr>
-          <w:lang w:val="da-DK"/>
-        </w:rPr>
-        <w:t>MonsterDecorator</w:t>
-      </w:r>
-      <w:proofErr w:type="spellEnd"/>
-      <w:r>
-        <w:rPr>
-          <w:lang w:val="da-DK"/>
-        </w:rPr>
-        <w:t xml:space="preserve">, er at kalde basisimplementeringen fra Basemonster via dens reference. </w:t>
-      </w:r>
-    </w:p>
-    <w:p>
-      <w:pPr>
-        <w:rPr>
-          <w:lang w:val="da-DK"/>
-        </w:rPr>
-      </w:pPr>
-      <w:r>
-        <w:rPr>
-          <w:lang w:val="da-DK"/>
-        </w:rPr>
-        <w:t>Der kan nu tilføjes udvidelser dvs.</w:t>
-      </w:r>
-      <w:r>
-        <w:rPr>
-          <w:lang w:val="da-DK"/>
-        </w:rPr>
-        <w:t xml:space="preserve"> </w:t>
-      </w:r>
-      <w:proofErr w:type="spellStart"/>
-      <w:r>
-        <w:rPr>
-          <w:lang w:val="da-DK"/>
-        </w:rPr>
-        <w:t>concreteDecorator</w:t>
-      </w:r>
-      <w:r>
-        <w:rPr>
-          <w:lang w:val="da-DK"/>
-        </w:rPr>
-        <w:t>s</w:t>
-      </w:r>
-      <w:proofErr w:type="spellEnd"/>
+      <w:r>
+        <w:rPr>
+          <w:lang w:val="da-DK"/>
+        </w:rPr>
+        <w:t xml:space="preserve"> Der udvides med de klasser som set på </w:t>
+      </w:r>
+      <w:r>
+        <w:rPr>
+          <w:lang w:val="da-DK"/>
+        </w:rPr>
+        <w:fldChar w:fldCharType="begin"/>
+      </w:r>
+      <w:r>
+        <w:rPr>
+          <w:lang w:val="da-DK"/>
+        </w:rPr>
+        <w:instrText xml:space="preserve"> REF _Ref482259181 \h </w:instrText>
+      </w:r>
+      <w:r>
+        <w:rPr>
+          <w:lang w:val="da-DK"/>
+        </w:rPr>
+      </w:r>
+      <w:r>
+        <w:rPr>
+          <w:lang w:val="da-DK"/>
+        </w:rPr>
+        <w:fldChar w:fldCharType="separate"/>
+      </w:r>
+      <w:r>
+        <w:rPr>
+          <w:lang w:val="da-DK"/>
+        </w:rPr>
+        <w:t xml:space="preserve">Figur </w:t>
+      </w:r>
+      <w:r>
+        <w:rPr>
+          <w:noProof/>
+          <w:lang w:val="da-DK"/>
+        </w:rPr>
+        <w:t>2</w:t>
+      </w:r>
+      <w:r>
+        <w:rPr>
+          <w:lang w:val="da-DK"/>
+        </w:rPr>
+        <w:fldChar w:fldCharType="end"/>
+      </w:r>
+      <w:r>
+        <w:rPr>
+          <w:lang w:val="da-DK"/>
+        </w:rPr>
+        <w:t>, nemlig ”</w:t>
+      </w:r>
+      <w:r>
+        <w:rPr>
+          <w:lang w:val="da-DK"/>
+        </w:rPr>
+        <w:t>ArmorD</w:t>
+      </w:r>
+      <w:r>
+        <w:rPr>
+          <w:lang w:val="da-DK"/>
+        </w:rPr>
+        <w:t>ecorator”, ”</w:t>
+      </w:r>
+      <w:r>
+        <w:rPr>
+          <w:lang w:val="da-DK"/>
+        </w:rPr>
+        <w:t>ShieldD</w:t>
+      </w:r>
+      <w:r>
+        <w:rPr>
+          <w:lang w:val="da-DK"/>
+        </w:rPr>
+        <w:t>ecorator” og ”</w:t>
+      </w:r>
+      <w:r>
+        <w:rPr>
+          <w:lang w:val="da-DK"/>
+        </w:rPr>
+        <w:t>QuickAttackD</w:t>
+      </w:r>
+      <w:r>
+        <w:rPr>
+          <w:lang w:val="da-DK"/>
+        </w:rPr>
+        <w:t>eco</w:t>
+      </w:r>
+      <w:r>
+        <w:rPr>
+          <w:lang w:val="da-DK"/>
+        </w:rPr>
+        <w:t>rator”</w:t>
+      </w:r>
+      <w:r>
+        <w:rPr>
+          <w:lang w:val="da-DK"/>
+        </w:rPr>
+        <w:t>. Så</w:t>
+      </w:r>
+      <w:r>
+        <w:rPr>
+          <w:lang w:val="da-DK"/>
+        </w:rPr>
+        <w:t xml:space="preserve"> til hver af disse klasser overrides de metoder hvor der giver mening. F.eks. giver Armor og Shield mere health, og derfor overrides GetHealth() metoden</w:t>
+      </w:r>
       <w:r>
         <w:rPr>
           <w:lang w:val="da-DK"/>
@@ -2660,7 +2221,13 @@
         <w:rPr>
           <w:lang w:val="da-DK"/>
         </w:rPr>
-        <w:t xml:space="preserve"> Der udvides med de klasser som set på </w:t>
+        <w:t xml:space="preserve"> QuickAttack giver derimod mere attack, hvilket er hvorfor GetAttack() overrides.</w:t>
+      </w:r>
+      <w:r>
+        <w:rPr>
+          <w:lang w:val="da-DK"/>
+        </w:rPr>
+        <w:t xml:space="preserve"> Se </w:t>
       </w:r>
       <w:r>
         <w:rPr>
@@ -2672,7 +2239,7 @@
         <w:rPr>
           <w:lang w:val="da-DK"/>
         </w:rPr>
-        <w:instrText xml:space="preserve"> REF _Ref482259181 \h </w:instrText>
+        <w:instrText xml:space="preserve"> REF _Ref482100955 \h </w:instrText>
       </w:r>
       <w:r>
         <w:rPr>
@@ -2696,7 +2263,7 @@
           <w:noProof/>
           <w:lang w:val="da-DK"/>
         </w:rPr>
-        <w:t>2</w:t>
+        <w:t>8</w:t>
       </w:r>
       <w:r>
         <w:rPr>
@@ -2708,267 +2275,17 @@
         <w:rPr>
           <w:lang w:val="da-DK"/>
         </w:rPr>
-        <w:t>, nemlig ”</w:t>
-      </w:r>
-      <w:proofErr w:type="spellStart"/>
-      <w:r>
-        <w:rPr>
-          <w:lang w:val="da-DK"/>
-        </w:rPr>
-        <w:t>ArmorD</w:t>
-      </w:r>
-      <w:r>
-        <w:rPr>
-          <w:lang w:val="da-DK"/>
-        </w:rPr>
-        <w:t>ecorator</w:t>
-      </w:r>
-      <w:proofErr w:type="spellEnd"/>
-      <w:r>
-        <w:rPr>
-          <w:lang w:val="da-DK"/>
-        </w:rPr>
-        <w:t>”, ”</w:t>
-      </w:r>
-      <w:proofErr w:type="spellStart"/>
-      <w:r>
-        <w:rPr>
-          <w:lang w:val="da-DK"/>
-        </w:rPr>
-        <w:t>ShieldD</w:t>
-      </w:r>
-      <w:r>
-        <w:rPr>
-          <w:lang w:val="da-DK"/>
-        </w:rPr>
-        <w:t>ecorator</w:t>
-      </w:r>
-      <w:proofErr w:type="spellEnd"/>
-      <w:r>
-        <w:rPr>
-          <w:lang w:val="da-DK"/>
-        </w:rPr>
-        <w:t>” og ”</w:t>
-      </w:r>
-      <w:proofErr w:type="spellStart"/>
-      <w:r>
-        <w:rPr>
-          <w:lang w:val="da-DK"/>
-        </w:rPr>
-        <w:t>QuickAttackD</w:t>
-      </w:r>
-      <w:r>
-        <w:rPr>
-          <w:lang w:val="da-DK"/>
-        </w:rPr>
-        <w:t>eco</w:t>
-      </w:r>
-      <w:r>
-        <w:rPr>
-          <w:lang w:val="da-DK"/>
-        </w:rPr>
-        <w:t>rator</w:t>
-      </w:r>
-      <w:proofErr w:type="spellEnd"/>
-      <w:r>
-        <w:rPr>
-          <w:lang w:val="da-DK"/>
-        </w:rPr>
-        <w:t>”</w:t>
-      </w:r>
-      <w:r>
-        <w:rPr>
-          <w:lang w:val="da-DK"/>
-        </w:rPr>
-        <w:t>. Så</w:t>
-      </w:r>
-      <w:r>
-        <w:rPr>
-          <w:lang w:val="da-DK"/>
-        </w:rPr>
-        <w:t xml:space="preserve"> til hver af disse klasser overrides de metoder hvor der giver mening. F.eks. giver </w:t>
-      </w:r>
-      <w:proofErr w:type="spellStart"/>
-      <w:r>
-        <w:rPr>
-          <w:lang w:val="da-DK"/>
-        </w:rPr>
-        <w:t>Armor</w:t>
-      </w:r>
-      <w:proofErr w:type="spellEnd"/>
-      <w:r>
-        <w:rPr>
-          <w:lang w:val="da-DK"/>
-        </w:rPr>
-        <w:t xml:space="preserve"> og </w:t>
-      </w:r>
-      <w:proofErr w:type="spellStart"/>
-      <w:r>
-        <w:rPr>
-          <w:lang w:val="da-DK"/>
-        </w:rPr>
-        <w:t>Shield</w:t>
-      </w:r>
-      <w:proofErr w:type="spellEnd"/>
-      <w:r>
-        <w:rPr>
-          <w:lang w:val="da-DK"/>
-        </w:rPr>
-        <w:t xml:space="preserve"> mere </w:t>
-      </w:r>
-      <w:proofErr w:type="spellStart"/>
-      <w:r>
-        <w:rPr>
-          <w:lang w:val="da-DK"/>
-        </w:rPr>
-        <w:t>health</w:t>
-      </w:r>
-      <w:proofErr w:type="spellEnd"/>
-      <w:r>
-        <w:rPr>
-          <w:lang w:val="da-DK"/>
-        </w:rPr>
-        <w:t xml:space="preserve">, og derfor overrides </w:t>
-      </w:r>
-      <w:proofErr w:type="spellStart"/>
-      <w:r>
-        <w:rPr>
-          <w:lang w:val="da-DK"/>
-        </w:rPr>
-        <w:t>GetHealth</w:t>
-      </w:r>
-      <w:proofErr w:type="spellEnd"/>
-      <w:r>
-        <w:rPr>
-          <w:lang w:val="da-DK"/>
-        </w:rPr>
-        <w:t>() metoden</w:t>
-      </w:r>
-      <w:r>
-        <w:rPr>
-          <w:lang w:val="da-DK"/>
-        </w:rPr>
-        <w:t>.</w:t>
-      </w:r>
-      <w:r>
-        <w:rPr>
-          <w:lang w:val="da-DK"/>
-        </w:rPr>
-        <w:t xml:space="preserve"> </w:t>
-      </w:r>
-      <w:proofErr w:type="spellStart"/>
-      <w:r>
-        <w:rPr>
-          <w:lang w:val="da-DK"/>
-        </w:rPr>
-        <w:t>QuickAttack</w:t>
-      </w:r>
-      <w:proofErr w:type="spellEnd"/>
-      <w:r>
-        <w:rPr>
-          <w:lang w:val="da-DK"/>
-        </w:rPr>
-        <w:t xml:space="preserve"> giver derimod mere </w:t>
-      </w:r>
-      <w:proofErr w:type="spellStart"/>
-      <w:r>
-        <w:rPr>
-          <w:lang w:val="da-DK"/>
-        </w:rPr>
-        <w:t>attack</w:t>
-      </w:r>
-      <w:proofErr w:type="spellEnd"/>
-      <w:r>
-        <w:rPr>
-          <w:lang w:val="da-DK"/>
-        </w:rPr>
-        <w:t xml:space="preserve">, hvilket er hvorfor </w:t>
-      </w:r>
-      <w:proofErr w:type="spellStart"/>
-      <w:r>
-        <w:rPr>
-          <w:lang w:val="da-DK"/>
-        </w:rPr>
-        <w:t>GetAttack</w:t>
-      </w:r>
-      <w:proofErr w:type="spellEnd"/>
-      <w:r>
-        <w:rPr>
-          <w:lang w:val="da-DK"/>
-        </w:rPr>
-        <w:t>() overrides.</w:t>
-      </w:r>
-      <w:r>
-        <w:rPr>
-          <w:lang w:val="da-DK"/>
-        </w:rPr>
-        <w:t xml:space="preserve"> Se </w:t>
-      </w:r>
-      <w:r>
-        <w:rPr>
-          <w:lang w:val="da-DK"/>
-        </w:rPr>
-        <w:fldChar w:fldCharType="begin"/>
-      </w:r>
-      <w:r>
-        <w:rPr>
-          <w:lang w:val="da-DK"/>
-        </w:rPr>
-        <w:instrText xml:space="preserve"> REF _Ref482100955 \h </w:instrText>
-      </w:r>
-      <w:r>
-        <w:rPr>
-          <w:lang w:val="da-DK"/>
-        </w:rPr>
-      </w:r>
-      <w:r>
-        <w:rPr>
-          <w:lang w:val="da-DK"/>
-        </w:rPr>
-        <w:fldChar w:fldCharType="separate"/>
-      </w:r>
-      <w:r>
-        <w:rPr>
-          <w:lang w:val="da-DK"/>
-        </w:rPr>
-        <w:t xml:space="preserve">Figur </w:t>
-      </w:r>
-      <w:r>
-        <w:rPr>
-          <w:noProof/>
-          <w:lang w:val="da-DK"/>
-        </w:rPr>
-        <w:t>8</w:t>
-      </w:r>
-      <w:r>
-        <w:rPr>
-          <w:lang w:val="da-DK"/>
-        </w:rPr>
-        <w:fldChar w:fldCharType="end"/>
-      </w:r>
-      <w:r>
-        <w:rPr>
-          <w:lang w:val="da-DK"/>
-        </w:rPr>
-        <w:t xml:space="preserve"> for et eksempel på dette, vist med implementeringen af </w:t>
-      </w:r>
-      <w:proofErr w:type="spellStart"/>
-      <w:r>
-        <w:rPr>
-          <w:lang w:val="da-DK"/>
-        </w:rPr>
-        <w:t>QuckAttackDecorator</w:t>
-      </w:r>
-      <w:proofErr w:type="spellEnd"/>
-      <w:r>
-        <w:rPr>
-          <w:lang w:val="da-DK"/>
-        </w:rPr>
-        <w:t xml:space="preserve">. </w:t>
-      </w:r>
-    </w:p>
-    <w:bookmarkStart w:id="13" w:name="_MON_1555833002"/>
-    <w:bookmarkEnd w:id="13"/>
+        <w:t xml:space="preserve"> for et eksempel på dette, vist med implementeringen af QuckAttackDecorator. </w:t>
+      </w:r>
+      <w:r>
+        <w:rPr>
+          <w:lang w:val="da-DK"/>
+        </w:rPr>
+        <w:t xml:space="preserve">Læg især mærke til at der stadig benyttes basisimplementeringen (baseMonster) set i f.eks. GetName() med ”base.GetName”. </w:t>
+      </w:r>
+    </w:p>
+    <w:bookmarkStart w:id="12" w:name="_MON_1555833002"/>
+    <w:bookmarkEnd w:id="12"/>
     <w:p>
       <w:pPr>
         <w:keepNext/>
@@ -2977,11 +2294,11 @@
         <w:rPr>
           <w:lang w:val="da-DK"/>
         </w:rPr>
-        <w:object w:dxaOrig="9026" w:dyaOrig="5954">
-          <v:shape id="_x0000_i1030" type="#_x0000_t75" style="width:451pt;height:297.5pt" o:ole="">
+        <w:object w:dxaOrig="9026" w:dyaOrig="6396">
+          <v:shape id="_x0000_i1038" type="#_x0000_t75" style="width:451pt;height:319.25pt" o:ole="">
             <v:imagedata r:id="rId19" o:title=""/>
           </v:shape>
-          <o:OLEObject Type="Embed" ProgID="Word.OpenDocumentText.12" ShapeID="_x0000_i1030" DrawAspect="Content" ObjectID="_1556003172" r:id="rId20"/>
+          <o:OLEObject Type="Embed" ProgID="Word.OpenDocumentText.12" ShapeID="_x0000_i1038" DrawAspect="Content" ObjectID="_1556004205" r:id="rId20"/>
         </w:object>
       </w:r>
     </w:p>
@@ -2993,7 +2310,7 @@
           <w:lang w:val="da-DK"/>
         </w:rPr>
       </w:pPr>
-      <w:bookmarkStart w:id="14" w:name="_Ref482100955"/>
+      <w:bookmarkStart w:id="13" w:name="_Ref482100955"/>
       <w:r>
         <w:rPr>
           <w:lang w:val="da-DK"/>
@@ -3022,21 +2339,89 @@
       <w:r>
         <w:fldChar w:fldCharType="end"/>
       </w:r>
-      <w:bookmarkEnd w:id="14"/>
+      <w:bookmarkEnd w:id="13"/>
+      <w:r>
+        <w:rPr>
+          <w:lang w:val="da-DK"/>
+        </w:rPr>
+        <w:t>. QuickAttackDecorator</w:t>
+      </w:r>
+      <w:r>
+        <w:rPr>
+          <w:lang w:val="da-DK"/>
+        </w:rPr>
+        <w:t>.</w:t>
+      </w:r>
+    </w:p>
+    <w:p>
+      <w:pPr>
+        <w:keepNext/>
+        <w:rPr>
+          <w:lang w:val="da-DK"/>
+        </w:rPr>
+      </w:pPr>
+      <w:r>
+        <w:rPr>
+          <w:lang w:val="da-DK"/>
+        </w:rPr>
+        <w:t>I et test program</w:t>
+      </w:r>
+      <w:r>
+        <w:rPr>
+          <w:lang w:val="da-DK"/>
+        </w:rPr>
+        <w:t>met benyttes nu de forskellige decorators til at lave forskellige versioner af monstre. Dette gøres i praktis ved først at oprette et baseMonster objekt, hvilket så kan bruges som parameter i de forskellige decorators constructors</w:t>
+      </w:r>
       <w:r>
         <w:rPr>
           <w:lang w:val="da-DK"/>
         </w:rPr>
         <w:t xml:space="preserve">. </w:t>
       </w:r>
-      <w:proofErr w:type="spellStart"/>
-      <w:r>
-        <w:rPr>
-          <w:lang w:val="da-DK"/>
-        </w:rPr>
-        <w:t>QuickAttackDecorator</w:t>
-      </w:r>
-      <w:proofErr w:type="spellEnd"/>
+      <w:r>
+        <w:rPr>
+          <w:lang w:val="da-DK"/>
+        </w:rPr>
+        <w:t xml:space="preserve">Dette kan ses i praksis på </w:t>
+      </w:r>
+      <w:r>
+        <w:rPr>
+          <w:lang w:val="da-DK"/>
+        </w:rPr>
+        <w:fldChar w:fldCharType="begin"/>
+      </w:r>
+      <w:r>
+        <w:rPr>
+          <w:lang w:val="da-DK"/>
+        </w:rPr>
+        <w:instrText xml:space="preserve"> REF _Ref482101090 \h </w:instrText>
+      </w:r>
+      <w:r>
+        <w:rPr>
+          <w:lang w:val="da-DK"/>
+        </w:rPr>
+      </w:r>
+      <w:r>
+        <w:rPr>
+          <w:lang w:val="da-DK"/>
+        </w:rPr>
+        <w:fldChar w:fldCharType="separate"/>
+      </w:r>
+      <w:r>
+        <w:t xml:space="preserve">Figur </w:t>
+      </w:r>
+      <w:r>
+        <w:rPr>
+          <w:noProof/>
+        </w:rPr>
+        <w:t>9</w:t>
+      </w:r>
+      <w:r>
+        <w:rPr>
+          <w:lang w:val="da-DK"/>
+        </w:rPr>
+        <w:fldChar w:fldCharType="end"/>
+      </w:r>
       <w:r>
         <w:rPr>
           <w:lang w:val="da-DK"/>
@@ -3044,166 +2429,21 @@
         <w:t>.</w:t>
       </w:r>
     </w:p>
+    <w:bookmarkStart w:id="14" w:name="_MON_1555834164"/>
+    <w:bookmarkEnd w:id="14"/>
     <w:p>
       <w:pPr>
         <w:keepNext/>
-        <w:rPr>
-          <w:lang w:val="da-DK"/>
-        </w:rPr>
-      </w:pPr>
-      <w:r>
-        <w:rPr>
-          <w:lang w:val="da-DK"/>
-        </w:rPr>
-        <w:t>I et test program</w:t>
-      </w:r>
-      <w:r>
-        <w:rPr>
-          <w:lang w:val="da-DK"/>
-        </w:rPr>
-        <w:t xml:space="preserve">met benyttes nu de forskellige </w:t>
-      </w:r>
-      <w:proofErr w:type="spellStart"/>
-      <w:r>
-        <w:rPr>
-          <w:lang w:val="da-DK"/>
-        </w:rPr>
-        <w:t>decorators</w:t>
-      </w:r>
-      <w:proofErr w:type="spellEnd"/>
-      <w:r>
-        <w:rPr>
-          <w:lang w:val="da-DK"/>
-        </w:rPr>
-        <w:t xml:space="preserve"> til at lave forskellige versioner af monstre. Dette gøres i </w:t>
-      </w:r>
-      <w:proofErr w:type="spellStart"/>
-      <w:r>
-        <w:rPr>
-          <w:lang w:val="da-DK"/>
-        </w:rPr>
-        <w:t>praktis</w:t>
-      </w:r>
-      <w:proofErr w:type="spellEnd"/>
-      <w:r>
-        <w:rPr>
-          <w:lang w:val="da-DK"/>
-        </w:rPr>
-        <w:t xml:space="preserve"> ved først at oprette et </w:t>
-      </w:r>
-      <w:proofErr w:type="spellStart"/>
-      <w:r>
-        <w:rPr>
-          <w:lang w:val="da-DK"/>
-        </w:rPr>
-        <w:t>baseMonster</w:t>
-      </w:r>
-      <w:proofErr w:type="spellEnd"/>
-      <w:r>
-        <w:rPr>
-          <w:lang w:val="da-DK"/>
-        </w:rPr>
-        <w:t xml:space="preserve"> objekt, hvilket så kan bruges som parameter i de forskellige </w:t>
-      </w:r>
-      <w:proofErr w:type="spellStart"/>
-      <w:r>
-        <w:rPr>
-          <w:lang w:val="da-DK"/>
-        </w:rPr>
-        <w:t>decorators</w:t>
-      </w:r>
-      <w:proofErr w:type="spellEnd"/>
-      <w:r>
-        <w:rPr>
-          <w:lang w:val="da-DK"/>
-        </w:rPr>
-        <w:t xml:space="preserve"> </w:t>
-      </w:r>
-      <w:proofErr w:type="spellStart"/>
-      <w:r>
-        <w:rPr>
-          <w:lang w:val="da-DK"/>
-        </w:rPr>
-        <w:t>constructors</w:t>
-      </w:r>
-      <w:proofErr w:type="spellEnd"/>
-      <w:r>
-        <w:rPr>
-          <w:lang w:val="da-DK"/>
-        </w:rPr>
-        <w:t xml:space="preserve">. </w:t>
-      </w:r>
-      <w:r>
-        <w:rPr>
-          <w:lang w:val="da-DK"/>
-        </w:rPr>
-        <w:t xml:space="preserve">Dette kan ses i praksis på </w:t>
-      </w:r>
-      <w:r>
-        <w:rPr>
-          <w:lang w:val="da-DK"/>
-        </w:rPr>
-        <w:fldChar w:fldCharType="begin"/>
-      </w:r>
-      <w:r>
-        <w:rPr>
-          <w:lang w:val="da-DK"/>
-        </w:rPr>
-        <w:instrText xml:space="preserve"> REF _Ref482101090 \h </w:instrText>
-      </w:r>
-      <w:r>
-        <w:rPr>
-          <w:lang w:val="da-DK"/>
-        </w:rPr>
-      </w:r>
-      <w:r>
-        <w:rPr>
-          <w:lang w:val="da-DK"/>
-        </w:rPr>
-        <w:fldChar w:fldCharType="separate"/>
-      </w:r>
-      <w:proofErr w:type="spellStart"/>
-      <w:r>
-        <w:t>Figur</w:t>
-      </w:r>
-      <w:proofErr w:type="spellEnd"/>
-      <w:r>
-        <w:t xml:space="preserve"> </w:t>
-      </w:r>
-      <w:r>
-        <w:rPr>
-          <w:noProof/>
-        </w:rPr>
-        <w:t>9</w:t>
-      </w:r>
-      <w:r>
-        <w:rPr>
-          <w:lang w:val="da-DK"/>
-        </w:rPr>
-        <w:fldChar w:fldCharType="end"/>
-      </w:r>
-      <w:r>
-        <w:rPr>
-          <w:lang w:val="da-DK"/>
-        </w:rPr>
-        <w:t>.</w:t>
-      </w:r>
-    </w:p>
-    <w:bookmarkStart w:id="15" w:name="_MON_1555834164"/>
-    <w:bookmarkEnd w:id="15"/>
-    <w:p>
-      <w:pPr>
-        <w:keepNext/>
-      </w:pPr>
-      <w:r>
-        <w:rPr>
-          <w:lang w:val="da-DK"/>
-        </w:rPr>
-        <w:object w:dxaOrig="9026" w:dyaOrig="4179">
-          <v:shape id="_x0000_i1031" type="#_x0000_t75" style="width:451pt;height:208.55pt" o:ole="">
+      </w:pPr>
+      <w:r>
+        <w:rPr>
+          <w:lang w:val="da-DK"/>
+        </w:rPr>
+        <w:object w:dxaOrig="9026" w:dyaOrig="5509">
+          <v:shape id="_x0000_i1047" type="#_x0000_t75" style="width:451pt;height:275.1pt" o:ole="">
             <v:imagedata r:id="rId21" o:title=""/>
           </v:shape>
-          <o:OLEObject Type="Embed" ProgID="Word.OpenDocumentText.12" ShapeID="_x0000_i1031" DrawAspect="Content" ObjectID="_1556003173" r:id="rId22"/>
+          <o:OLEObject Type="Embed" ProgID="Word.OpenDocumentText.12" ShapeID="_x0000_i1047" DrawAspect="Content" ObjectID="_1556004206" r:id="rId22"/>
         </w:object>
       </w:r>
     </w:p>
@@ -3211,64 +2451,50 @@
       <w:pPr>
         <w:pStyle w:val="Billedtekst"/>
         <w:jc w:val="center"/>
-      </w:pPr>
-      <w:bookmarkStart w:id="16" w:name="_Ref482101090"/>
-      <w:proofErr w:type="spellStart"/>
-      <w:r>
-        <w:t>Figur</w:t>
-      </w:r>
-      <w:proofErr w:type="spellEnd"/>
-      <w:r>
-        <w:t xml:space="preserve"> </w:t>
-      </w:r>
-      <w:r>
-        <w:fldChar w:fldCharType="begin"/>
-      </w:r>
-      <w:r>
-        <w:instrText xml:space="preserve"> SEQ Figur \* ARABIC </w:instrText>
-      </w:r>
-      <w:r>
-        <w:fldChar w:fldCharType="separate"/>
-      </w:r>
-      <w:r>
-        <w:rPr>
-          <w:noProof/>
-        </w:rPr>
-        <w:t>9</w:t>
-      </w:r>
-      <w:r>
-        <w:rPr>
-          <w:noProof/>
-        </w:rPr>
-        <w:fldChar w:fldCharType="end"/>
-      </w:r>
-      <w:bookmarkEnd w:id="16"/>
-      <w:r>
-        <w:t xml:space="preserve">. Test program for </w:t>
-      </w:r>
-      <w:proofErr w:type="spellStart"/>
-      <w:r>
-        <w:t>DragonMonsterDecorator</w:t>
-      </w:r>
-      <w:proofErr w:type="spellEnd"/>
-      <w:r>
-        <w:t>.</w:t>
-      </w:r>
-    </w:p>
-    <w:p/>
-    <w:p/>
-    <w:p/>
-    <w:p>
-      <w:pPr>
-        <w:rPr>
-          <w:lang w:val="da-DK"/>
-        </w:rPr>
-      </w:pPr>
-      <w:r>
-        <w:rPr>
-          <w:lang w:val="da-DK"/>
-        </w:rPr>
-        <w:lastRenderedPageBreak/>
+        <w:rPr>
+          <w:lang w:val="da-DK"/>
+        </w:rPr>
+      </w:pPr>
+      <w:bookmarkStart w:id="15" w:name="_Ref482101090"/>
+      <w:r>
+        <w:t xml:space="preserve">Figur </w:t>
+      </w:r>
+      <w:fldSimple w:instr=" SEQ Figur \* ARABIC ">
+        <w:r>
+          <w:rPr>
+            <w:noProof/>
+          </w:rPr>
+          <w:t>9</w:t>
+        </w:r>
+      </w:fldSimple>
+      <w:bookmarkEnd w:id="15"/>
+      <w:r>
+        <w:t xml:space="preserve">. </w:t>
+      </w:r>
+      <w:r>
+        <w:rPr>
+          <w:lang w:val="da-DK"/>
+        </w:rPr>
+        <w:t>Test program med benyttelse af decorators</w:t>
+      </w:r>
+    </w:p>
+    <w:p>
+      <w:pPr>
+        <w:rPr>
+          <w:lang w:val="da-DK"/>
+        </w:rPr>
+      </w:pPr>
+    </w:p>
+    <w:p>
+      <w:pPr>
+        <w:rPr>
+          <w:lang w:val="da-DK"/>
+        </w:rPr>
+      </w:pPr>
+      <w:r>
+        <w:rPr>
+          <w:lang w:val="da-DK"/>
+        </w:rPr>
         <w:t>Udskriften fra test-programmet</w:t>
       </w:r>
       <w:r>
@@ -3328,10 +2554,10 @@
           <w:lang w:val="da-DK" w:eastAsia="da-DK"/>
         </w:rPr>
         <w:drawing>
-          <wp:inline distT="0" distB="0" distL="0" distR="0" wp14:anchorId="47AE8BF0" wp14:editId="0E3B5101">
-            <wp:extent cx="4632960" cy="2392651"/>
-            <wp:effectExtent l="0" t="0" r="0" b="8255"/>
-            <wp:docPr id="4" name="Billede 4"/>
+          <wp:inline distT="0" distB="0" distL="0" distR="0" wp14:anchorId="55C1C03C" wp14:editId="2DC3FAF1">
+            <wp:extent cx="4352925" cy="3667125"/>
+            <wp:effectExtent l="0" t="0" r="9525" b="9525"/>
+            <wp:docPr id="1" name="Billede 1"/>
             <wp:cNvGraphicFramePr>
               <a:graphicFrameLocks xmlns:a="http://schemas.openxmlformats.org/drawingml/2006/main" noChangeAspect="1"/>
             </wp:cNvGraphicFramePr>
@@ -3351,7 +2577,7 @@
                   <pic:spPr>
                     <a:xfrm>
                       <a:off x="0" y="0"/>
-                      <a:ext cx="4638892" cy="2395715"/>
+                      <a:ext cx="4352925" cy="3667125"/>
                     </a:xfrm>
                     <a:prstGeom prst="rect">
                       <a:avLst/>
@@ -3372,7 +2598,7 @@
           <w:lang w:val="da-DK"/>
         </w:rPr>
       </w:pPr>
-      <w:bookmarkStart w:id="17" w:name="_Ref482101363"/>
+      <w:bookmarkStart w:id="16" w:name="_Ref482101363"/>
       <w:r>
         <w:rPr>
           <w:lang w:val="da-DK"/>
@@ -3401,955 +2627,179 @@
       <w:r>
         <w:fldChar w:fldCharType="end"/>
       </w:r>
+      <w:bookmarkEnd w:id="16"/>
+      <w:r>
+        <w:rPr>
+          <w:lang w:val="da-DK"/>
+        </w:rPr>
+        <w:t>. Udskrift fra vores test-program.</w:t>
+      </w:r>
+    </w:p>
+    <w:p>
+      <w:pPr>
+        <w:rPr>
+          <w:lang w:val="da-DK"/>
+        </w:rPr>
+      </w:pPr>
+      <w:r>
+        <w:rPr>
+          <w:lang w:val="da-DK"/>
+        </w:rPr>
+        <w:t xml:space="preserve">Altså er det forholdvis ligetil at udvide monster objekterne med de opgraderinger de ønskes. </w:t>
+      </w:r>
+      <w:bookmarkStart w:id="17" w:name="_GoBack"/>
       <w:bookmarkEnd w:id="17"/>
       <w:r>
         <w:rPr>
           <w:lang w:val="da-DK"/>
         </w:rPr>
-        <w:t>. Udskrift fra vores test-program.</w:t>
-      </w:r>
-    </w:p>
-    <w:p>
-      <w:pPr>
-        <w:rPr>
-          <w:lang w:val="da-DK"/>
-        </w:rPr>
-      </w:pPr>
-      <w:r>
-        <w:rPr>
-          <w:lang w:val="da-DK"/>
-        </w:rPr>
-        <w:t xml:space="preserve">Dette er </w:t>
-      </w:r>
-      <w:r>
-        <w:rPr>
-          <w:lang w:val="da-DK"/>
-        </w:rPr>
-        <w:t xml:space="preserve">princippet i </w:t>
-      </w:r>
-      <w:proofErr w:type="spellStart"/>
-      <w:r>
-        <w:rPr>
-          <w:lang w:val="da-DK"/>
-        </w:rPr>
-        <w:t>Decorator</w:t>
-      </w:r>
-      <w:proofErr w:type="spellEnd"/>
-      <w:r>
-        <w:rPr>
-          <w:lang w:val="da-DK"/>
-        </w:rPr>
-        <w:t xml:space="preserve"> pattern</w:t>
-      </w:r>
-      <w:r>
-        <w:rPr>
-          <w:lang w:val="da-DK"/>
-        </w:rPr>
-        <w:t xml:space="preserve">. Vi kan bruge det på andre </w:t>
-      </w:r>
-      <w:proofErr w:type="spellStart"/>
-      <w:r>
-        <w:rPr>
-          <w:lang w:val="da-DK"/>
-        </w:rPr>
-        <w:t>flexible</w:t>
-      </w:r>
-      <w:proofErr w:type="spellEnd"/>
-      <w:r>
-        <w:rPr>
-          <w:lang w:val="da-DK"/>
-        </w:rPr>
-        <w:t xml:space="preserve"> objekter der skal oprettes.</w:t>
-      </w:r>
-    </w:p>
-    <w:p>
-      <w:pPr>
-        <w:rPr>
-          <w:lang w:val="da-DK"/>
-        </w:rPr>
-      </w:pPr>
-      <w:r>
-        <w:rPr>
-          <w:lang w:val="da-DK"/>
-        </w:rPr>
-        <w:t xml:space="preserve">Nu skal et </w:t>
-      </w:r>
-      <w:proofErr w:type="spellStart"/>
-      <w:r>
-        <w:rPr>
-          <w:lang w:val="da-DK"/>
-        </w:rPr>
-        <w:t>Scorpion</w:t>
-      </w:r>
-      <w:proofErr w:type="spellEnd"/>
-      <w:r>
-        <w:rPr>
-          <w:lang w:val="da-DK"/>
-        </w:rPr>
-        <w:t xml:space="preserve"> monster oprettes, men </w:t>
-      </w:r>
-      <w:proofErr w:type="spellStart"/>
-      <w:r>
-        <w:rPr>
-          <w:lang w:val="da-DK"/>
-        </w:rPr>
-        <w:t>Scorpionen</w:t>
-      </w:r>
-      <w:proofErr w:type="spellEnd"/>
-      <w:r>
-        <w:rPr>
-          <w:lang w:val="da-DK"/>
-        </w:rPr>
-        <w:t xml:space="preserve"> skal ikke altid have samme Health Attack eller </w:t>
-      </w:r>
-      <w:proofErr w:type="spellStart"/>
-      <w:r>
-        <w:rPr>
-          <w:lang w:val="da-DK"/>
-        </w:rPr>
-        <w:t>Name</w:t>
-      </w:r>
-      <w:proofErr w:type="spellEnd"/>
-      <w:r>
-        <w:rPr>
-          <w:lang w:val="da-DK"/>
-        </w:rPr>
-        <w:t xml:space="preserve">. Det er muligt at oprette en </w:t>
-      </w:r>
-      <w:proofErr w:type="spellStart"/>
-      <w:r>
-        <w:rPr>
-          <w:b/>
-          <w:lang w:val="da-DK"/>
-        </w:rPr>
-        <w:t>Scorpion</w:t>
-      </w:r>
-      <w:r>
-        <w:rPr>
-          <w:b/>
-          <w:lang w:val="da-DK"/>
-        </w:rPr>
-        <w:t>MonsterDecorator</w:t>
-      </w:r>
-      <w:proofErr w:type="spellEnd"/>
-      <w:r>
-        <w:rPr>
-          <w:b/>
-          <w:lang w:val="da-DK"/>
-        </w:rPr>
         <w:t xml:space="preserve"> </w:t>
       </w:r>
-      <w:r>
-        <w:rPr>
-          <w:lang w:val="da-DK"/>
-        </w:rPr>
-        <w:t xml:space="preserve">som tager imod argumenter i </w:t>
-      </w:r>
-      <w:proofErr w:type="spellStart"/>
-      <w:r>
-        <w:rPr>
-          <w:lang w:val="da-DK"/>
-        </w:rPr>
-        <w:t>constructoren</w:t>
-      </w:r>
-      <w:proofErr w:type="spellEnd"/>
-      <w:r>
-        <w:rPr>
-          <w:lang w:val="da-DK"/>
-        </w:rPr>
-        <w:t>,</w:t>
-      </w:r>
-      <w:r>
-        <w:rPr>
-          <w:lang w:val="da-DK"/>
-        </w:rPr>
-        <w:t xml:space="preserve"> som kan udnyttes til at gøre hver </w:t>
-      </w:r>
-      <w:proofErr w:type="spellStart"/>
-      <w:r>
-        <w:rPr>
-          <w:lang w:val="da-DK"/>
-        </w:rPr>
-        <w:t>Scorpion</w:t>
-      </w:r>
-      <w:proofErr w:type="spellEnd"/>
-      <w:r>
-        <w:rPr>
-          <w:lang w:val="da-DK"/>
-        </w:rPr>
-        <w:t xml:space="preserve"> mere unik. </w:t>
-      </w:r>
-    </w:p>
-    <w:bookmarkStart w:id="18" w:name="_MON_1555834933"/>
-    <w:bookmarkEnd w:id="18"/>
-    <w:p>
-      <w:pPr>
-        <w:keepNext/>
-      </w:pPr>
-      <w:r>
-        <w:rPr>
-          <w:lang w:val="da-DK"/>
-        </w:rPr>
-        <w:object w:dxaOrig="9026" w:dyaOrig="1735">
-          <v:shape id="_x0000_i1032" type="#_x0000_t75" style="width:451pt;height:86.95pt" o:ole="">
-            <v:imagedata r:id="rId24" o:title=""/>
-          </v:shape>
-          <o:OLEObject Type="Embed" ProgID="Word.OpenDocumentText.12" ShapeID="_x0000_i1032" DrawAspect="Content" ObjectID="_1556003174" r:id="rId25"/>
-        </w:object>
-      </w:r>
-    </w:p>
-    <w:p>
-      <w:pPr>
-        <w:pStyle w:val="Billedtekst"/>
-        <w:jc w:val="center"/>
-        <w:rPr>
-          <w:lang w:val="da-DK"/>
-        </w:rPr>
-      </w:pPr>
-      <w:r>
-        <w:rPr>
-          <w:lang w:val="da-DK"/>
-        </w:rPr>
-        <w:t xml:space="preserve">Figur </w:t>
-      </w:r>
-      <w:r>
-        <w:fldChar w:fldCharType="begin"/>
-      </w:r>
-      <w:r>
-        <w:rPr>
-          <w:lang w:val="da-DK"/>
-        </w:rPr>
-        <w:instrText xml:space="preserve"> SEQ Figur \* ARABIC </w:instrText>
-      </w:r>
-      <w:r>
-        <w:fldChar w:fldCharType="separate"/>
-      </w:r>
-      <w:r>
-        <w:rPr>
-          <w:noProof/>
-          <w:lang w:val="da-DK"/>
-        </w:rPr>
-        <w:t>11</w:t>
-      </w:r>
-      <w:r>
-        <w:rPr>
-          <w:noProof/>
-        </w:rPr>
-        <w:fldChar w:fldCharType="end"/>
-      </w:r>
-      <w:r>
-        <w:rPr>
-          <w:lang w:val="da-DK"/>
-        </w:rPr>
-        <w:t xml:space="preserve">. </w:t>
-      </w:r>
-      <w:proofErr w:type="spellStart"/>
-      <w:r>
-        <w:rPr>
-          <w:lang w:val="da-DK"/>
-        </w:rPr>
-        <w:t>ScorpionMonsterDecorator</w:t>
-      </w:r>
-      <w:proofErr w:type="spellEnd"/>
+    </w:p>
+    <w:p>
+      <w:pPr>
+        <w:pStyle w:val="Overskrift1"/>
+        <w:rPr>
+          <w:lang w:val="da-DK"/>
+        </w:rPr>
+      </w:pPr>
+      <w:r>
+        <w:rPr>
+          <w:lang w:val="da-DK"/>
+        </w:rPr>
+        <w:t>Struktur</w:t>
+      </w:r>
+      <w:r>
+        <w:rPr>
+          <w:lang w:val="da-DK"/>
+        </w:rPr>
+        <w:t xml:space="preserve"> (to-do)</w:t>
+      </w:r>
+    </w:p>
+    <w:p>
+      <w:pPr>
+        <w:rPr>
+          <w:lang w:val="da-DK"/>
+        </w:rPr>
+      </w:pPr>
+      <w:r>
+        <w:rPr>
+          <w:lang w:val="da-DK"/>
+        </w:rPr>
+        <w:t>Decorator kan ved første øjekast meget blive sammenlignet med Strategy Pattern som vi har gennemgået i undervisningen. Forskellen ligger i at Strategy lader dig ændre implementationen af noget ved runtime.</w:t>
+      </w:r>
       <w:r>
         <w:rPr>
           <w:lang w:val="da-DK"/>
         </w:rPr>
         <w:t xml:space="preserve"> </w:t>
       </w:r>
-      <w:proofErr w:type="spellStart"/>
-      <w:r>
-        <w:rPr>
-          <w:lang w:val="da-DK"/>
-        </w:rPr>
-        <w:t>constructor</w:t>
-      </w:r>
-      <w:proofErr w:type="spellEnd"/>
-      <w:r>
-        <w:rPr>
-          <w:lang w:val="da-DK"/>
-        </w:rPr>
-        <w:t>.</w:t>
-      </w:r>
-    </w:p>
-    <w:p>
-      <w:pPr>
-        <w:rPr>
-          <w:lang w:val="da-DK"/>
-        </w:rPr>
-      </w:pPr>
-      <w:r>
-        <w:rPr>
-          <w:lang w:val="da-DK"/>
-        </w:rPr>
-        <w:t xml:space="preserve">Ligeledes kan hjælpe metoder laves i </w:t>
-      </w:r>
-      <w:proofErr w:type="spellStart"/>
-      <w:r>
-        <w:rPr>
-          <w:lang w:val="da-DK"/>
-        </w:rPr>
-        <w:t>Decorator</w:t>
-      </w:r>
-      <w:proofErr w:type="spellEnd"/>
-      <w:r>
-        <w:rPr>
-          <w:lang w:val="da-DK"/>
-        </w:rPr>
-        <w:t xml:space="preserve"> klasserne så når der fx skal laves en 1.5x </w:t>
-      </w:r>
-      <w:proofErr w:type="spellStart"/>
-      <w:r>
-        <w:rPr>
-          <w:lang w:val="da-DK"/>
-        </w:rPr>
-        <w:t>multiplier</w:t>
-      </w:r>
-      <w:proofErr w:type="spellEnd"/>
-      <w:r>
-        <w:rPr>
-          <w:lang w:val="da-DK"/>
-        </w:rPr>
-        <w:t xml:space="preserve"> på Attack kan det let gøres og returneres således:</w:t>
-      </w:r>
-    </w:p>
-    <w:bookmarkStart w:id="19" w:name="_MON_1555835110"/>
-    <w:bookmarkEnd w:id="19"/>
-    <w:p>
-      <w:pPr>
-        <w:keepNext/>
-      </w:pPr>
-      <w:r>
-        <w:rPr>
-          <w:lang w:val="da-DK"/>
-        </w:rPr>
-        <w:object w:dxaOrig="9026" w:dyaOrig="2402">
-          <v:shape id="_x0000_i1033" type="#_x0000_t75" style="width:451pt;height:120.25pt" o:ole="">
-            <v:imagedata r:id="rId26" o:title=""/>
-          </v:shape>
-          <o:OLEObject Type="Embed" ProgID="Word.OpenDocumentText.12" ShapeID="_x0000_i1033" DrawAspect="Content" ObjectID="_1556003175" r:id="rId27"/>
-        </w:object>
-      </w:r>
-    </w:p>
-    <w:p>
-      <w:pPr>
-        <w:pStyle w:val="Billedtekst"/>
-        <w:jc w:val="center"/>
-        <w:rPr>
-          <w:lang w:val="da-DK"/>
-        </w:rPr>
-      </w:pPr>
-      <w:r>
-        <w:rPr>
-          <w:lang w:val="da-DK"/>
-        </w:rPr>
-        <w:t xml:space="preserve">Figur </w:t>
-      </w:r>
-      <w:r>
-        <w:fldChar w:fldCharType="begin"/>
-      </w:r>
-      <w:r>
-        <w:rPr>
-          <w:lang w:val="da-DK"/>
-        </w:rPr>
-        <w:instrText xml:space="preserve"> SEQ Figur \* ARABIC </w:instrText>
-      </w:r>
-      <w:r>
-        <w:fldChar w:fldCharType="separate"/>
-      </w:r>
-      <w:r>
-        <w:rPr>
-          <w:noProof/>
-          <w:lang w:val="da-DK"/>
-        </w:rPr>
-        <w:t>12</w:t>
-      </w:r>
-      <w:r>
-        <w:fldChar w:fldCharType="end"/>
-      </w:r>
-      <w:r>
-        <w:rPr>
-          <w:lang w:val="da-DK"/>
-        </w:rPr>
-        <w:t xml:space="preserve">. </w:t>
-      </w:r>
-      <w:proofErr w:type="spellStart"/>
-      <w:r>
-        <w:rPr>
-          <w:lang w:val="da-DK"/>
-        </w:rPr>
-        <w:t>ScorpionMonsterDecorator</w:t>
-      </w:r>
-      <w:proofErr w:type="spellEnd"/>
-      <w:r>
-        <w:rPr>
-          <w:lang w:val="da-DK"/>
-        </w:rPr>
-        <w:t xml:space="preserve"> metoder.</w:t>
-      </w:r>
-    </w:p>
-    <w:p>
-      <w:pPr>
-        <w:rPr>
-          <w:lang w:val="da-DK"/>
-        </w:rPr>
-      </w:pPr>
-      <w:r>
-        <w:rPr>
-          <w:lang w:val="da-DK"/>
-        </w:rPr>
-        <w:br w:type="page"/>
-      </w:r>
-    </w:p>
-    <w:p>
-      <w:pPr>
-        <w:rPr>
-          <w:lang w:val="da-DK"/>
-        </w:rPr>
-      </w:pPr>
+    </w:p>
+    <w:p>
+      <w:pPr>
+        <w:rPr>
+          <w:lang w:val="da-DK"/>
+        </w:rPr>
+      </w:pPr>
+      <w:r>
+        <w:rPr>
+          <w:lang w:val="da-DK"/>
+        </w:rPr>
+        <w:br/>
+        <w:t>Hvorimod Decorator lader dig forøge og ’</w:t>
+      </w:r>
+      <w:r>
+        <w:rPr>
+          <w:lang w:val="da-DK"/>
+        </w:rPr>
+        <w:t>augment</w:t>
+      </w:r>
+      <w:r>
+        <w:rPr>
+          <w:lang w:val="da-DK"/>
+        </w:rPr>
+        <w:t xml:space="preserve">’ funktionaliteten uden at ændre på nogen implementering af </w:t>
+      </w:r>
+      <w:r>
+        <w:rPr>
+          <w:lang w:val="da-DK"/>
+        </w:rPr>
+        <w:t>’BaseObjektet’</w:t>
+      </w:r>
+    </w:p>
+    <w:p>
+      <w:pPr>
+        <w:rPr>
+          <w:lang w:val="da-DK"/>
+        </w:rPr>
+      </w:pPr>
+    </w:p>
+    <w:p>
+      <w:pPr>
+        <w:rPr>
+          <w:lang w:val="da-DK"/>
+        </w:rPr>
+      </w:pPr>
+    </w:p>
+    <w:p>
+      <w:pPr>
+        <w:rPr>
+          <w:lang w:val="da-DK"/>
+        </w:rPr>
+      </w:pPr>
+      <w:r>
+        <w:rPr>
+          <w:lang w:val="da-DK"/>
+        </w:rPr>
+        <w:t>Template</w:t>
+      </w:r>
+    </w:p>
+    <w:p>
+      <w:pPr>
+        <w:rPr>
+          <w:lang w:val="da-DK"/>
+        </w:rPr>
+      </w:pPr>
+    </w:p>
+    <w:p>
+      <w:pPr>
+        <w:rPr>
+          <w:lang w:val="da-DK"/>
+        </w:rPr>
+      </w:pPr>
+    </w:p>
+    <w:p>
+      <w:pPr>
+        <w:pStyle w:val="Overskrift1"/>
+        <w:rPr>
+          <w:lang w:val="da-DK"/>
+        </w:rPr>
+      </w:pPr>
+      <w:r>
+        <w:rPr>
+          <w:lang w:val="da-DK"/>
+        </w:rPr>
+        <w:t>Konklusion</w:t>
+      </w:r>
+    </w:p>
+    <w:p>
+      <w:pPr>
+        <w:rPr>
+          <w:lang w:val="da-DK"/>
+        </w:rPr>
+      </w:pPr>
+      <w:r>
+        <w:rPr>
+          <w:lang w:val="da-DK"/>
+        </w:rPr>
+        <w:t xml:space="preserve">Arbejdet med decorator patternet har været meget ligetil. Når et eksempel skulle findes var det stortset kun fantasien som sætter grænser. Det kan anvendes i mange praktiske systemer ligefra </w:t>
+      </w:r>
       <w:r>
         <w:rPr>
           <w:lang w:val="da-DK"/>
         </w:rPr>
         <w:lastRenderedPageBreak/>
-        <w:t xml:space="preserve">Testprogrammet udvides med et </w:t>
-      </w:r>
-      <w:proofErr w:type="spellStart"/>
-      <w:r>
-        <w:rPr>
-          <w:lang w:val="da-DK"/>
-        </w:rPr>
-        <w:t>Scorpion</w:t>
-      </w:r>
-      <w:proofErr w:type="spellEnd"/>
-      <w:r>
-        <w:rPr>
-          <w:lang w:val="da-DK"/>
-        </w:rPr>
-        <w:t xml:space="preserve"> monster.</w:t>
-      </w:r>
-    </w:p>
-    <w:bookmarkStart w:id="20" w:name="_MON_1555835196"/>
-    <w:bookmarkEnd w:id="20"/>
-    <w:p>
-      <w:pPr>
-        <w:keepNext/>
-      </w:pPr>
-      <w:r>
-        <w:rPr>
-          <w:lang w:val="da-DK"/>
-        </w:rPr>
-        <w:object w:dxaOrig="9026" w:dyaOrig="5740">
-          <v:shape id="_x0000_i1034" type="#_x0000_t75" style="width:451pt;height:286.65pt" o:ole="">
-            <v:imagedata r:id="rId28" o:title=""/>
-          </v:shape>
-          <o:OLEObject Type="Embed" ProgID="Word.OpenDocumentText.12" ShapeID="_x0000_i1034" DrawAspect="Content" ObjectID="_1556003176" r:id="rId29"/>
-        </w:object>
-      </w:r>
-    </w:p>
-    <w:p>
-      <w:pPr>
-        <w:pStyle w:val="Billedtekst"/>
-        <w:jc w:val="center"/>
-        <w:rPr>
-          <w:lang w:val="da-DK"/>
-        </w:rPr>
-      </w:pPr>
-      <w:bookmarkStart w:id="21" w:name="_Ref482101980"/>
-      <w:r>
-        <w:rPr>
-          <w:lang w:val="da-DK"/>
-        </w:rPr>
-        <w:t xml:space="preserve">Figur </w:t>
-      </w:r>
-      <w:r>
-        <w:fldChar w:fldCharType="begin"/>
-      </w:r>
-      <w:r>
-        <w:rPr>
-          <w:lang w:val="da-DK"/>
-        </w:rPr>
-        <w:instrText xml:space="preserve"> SEQ Figur \* ARABIC </w:instrText>
-      </w:r>
-      <w:r>
-        <w:fldChar w:fldCharType="separate"/>
-      </w:r>
-      <w:r>
-        <w:rPr>
-          <w:noProof/>
-          <w:lang w:val="da-DK"/>
-        </w:rPr>
-        <w:t>13</w:t>
-      </w:r>
-      <w:r>
-        <w:fldChar w:fldCharType="end"/>
-      </w:r>
-      <w:bookmarkEnd w:id="21"/>
-      <w:r>
-        <w:rPr>
-          <w:lang w:val="da-DK"/>
-        </w:rPr>
-        <w:t xml:space="preserve">. Testprogram til </w:t>
-      </w:r>
-      <w:proofErr w:type="spellStart"/>
-      <w:r>
-        <w:rPr>
-          <w:lang w:val="da-DK"/>
-        </w:rPr>
-        <w:t>ScorpionMonster</w:t>
-      </w:r>
-      <w:proofErr w:type="spellEnd"/>
-      <w:r>
-        <w:rPr>
-          <w:lang w:val="da-DK"/>
-        </w:rPr>
-        <w:t xml:space="preserve"> udvidelsen.</w:t>
-      </w:r>
-    </w:p>
-    <w:p>
-      <w:pPr>
-        <w:rPr>
-          <w:lang w:val="da-DK"/>
-        </w:rPr>
-      </w:pPr>
-      <w:r>
-        <w:rPr>
-          <w:lang w:val="da-DK"/>
-        </w:rPr>
-        <w:t xml:space="preserve">Udskriften fra testprogrammet ses herunder i </w:t>
-      </w:r>
-      <w:r>
-        <w:rPr>
-          <w:lang w:val="da-DK"/>
-        </w:rPr>
-        <w:fldChar w:fldCharType="begin"/>
-      </w:r>
-      <w:r>
-        <w:rPr>
-          <w:lang w:val="da-DK"/>
-        </w:rPr>
-        <w:instrText xml:space="preserve"> REF _Ref482102011 \h </w:instrText>
-      </w:r>
-      <w:r>
-        <w:rPr>
-          <w:lang w:val="da-DK"/>
-        </w:rPr>
-      </w:r>
-      <w:r>
-        <w:rPr>
-          <w:lang w:val="da-DK"/>
-        </w:rPr>
-        <w:fldChar w:fldCharType="separate"/>
-      </w:r>
-      <w:r>
-        <w:rPr>
-          <w:lang w:val="da-DK"/>
-        </w:rPr>
-        <w:t xml:space="preserve">Figur </w:t>
-      </w:r>
-      <w:r>
-        <w:rPr>
-          <w:noProof/>
-          <w:lang w:val="da-DK"/>
-        </w:rPr>
-        <w:t>14</w:t>
-      </w:r>
-      <w:r>
-        <w:rPr>
-          <w:lang w:val="da-DK"/>
-        </w:rPr>
-        <w:fldChar w:fldCharType="end"/>
-      </w:r>
-      <w:r>
-        <w:rPr>
-          <w:lang w:val="da-DK"/>
-        </w:rPr>
-        <w:t xml:space="preserve">. </w:t>
-      </w:r>
-    </w:p>
-    <w:p>
-      <w:pPr>
-        <w:keepNext/>
-      </w:pPr>
-      <w:r>
-        <w:rPr>
-          <w:noProof/>
-          <w:lang w:val="da-DK" w:eastAsia="da-DK"/>
-        </w:rPr>
-        <w:drawing>
-          <wp:inline distT="0" distB="0" distL="0" distR="0" wp14:anchorId="586683BF" wp14:editId="6FD90EF3">
-            <wp:extent cx="4257675" cy="3829050"/>
-            <wp:effectExtent l="0" t="0" r="9525" b="0"/>
-            <wp:docPr id="5" name="Billede 5"/>
-            <wp:cNvGraphicFramePr>
-              <a:graphicFrameLocks xmlns:a="http://schemas.openxmlformats.org/drawingml/2006/main" noChangeAspect="1"/>
-            </wp:cNvGraphicFramePr>
-            <a:graphic xmlns:a="http://schemas.openxmlformats.org/drawingml/2006/main">
-              <a:graphicData uri="http://schemas.openxmlformats.org/drawingml/2006/picture">
-                <pic:pic xmlns:pic="http://schemas.openxmlformats.org/drawingml/2006/picture">
-                  <pic:nvPicPr>
-                    <pic:cNvPr id="1" name=""/>
-                    <pic:cNvPicPr/>
-                  </pic:nvPicPr>
-                  <pic:blipFill>
-                    <a:blip r:embed="rId30"/>
-                    <a:stretch>
-                      <a:fillRect/>
-                    </a:stretch>
-                  </pic:blipFill>
-                  <pic:spPr>
-                    <a:xfrm>
-                      <a:off x="0" y="0"/>
-                      <a:ext cx="4257675" cy="3829050"/>
-                    </a:xfrm>
-                    <a:prstGeom prst="rect">
-                      <a:avLst/>
-                    </a:prstGeom>
-                  </pic:spPr>
-                </pic:pic>
-              </a:graphicData>
-            </a:graphic>
-          </wp:inline>
-        </w:drawing>
-      </w:r>
-    </w:p>
-    <w:p>
-      <w:pPr>
-        <w:pStyle w:val="Billedtekst"/>
-        <w:jc w:val="center"/>
-        <w:rPr>
-          <w:lang w:val="da-DK"/>
-        </w:rPr>
-      </w:pPr>
-      <w:bookmarkStart w:id="22" w:name="_Ref482102011"/>
-      <w:r>
-        <w:rPr>
-          <w:lang w:val="da-DK"/>
-        </w:rPr>
-        <w:t xml:space="preserve">Figur </w:t>
-      </w:r>
-      <w:r>
-        <w:fldChar w:fldCharType="begin"/>
-      </w:r>
-      <w:r>
-        <w:rPr>
-          <w:lang w:val="da-DK"/>
-        </w:rPr>
-        <w:instrText xml:space="preserve"> SEQ Figur \* ARABIC </w:instrText>
-      </w:r>
-      <w:r>
-        <w:fldChar w:fldCharType="separate"/>
-      </w:r>
-      <w:r>
-        <w:rPr>
-          <w:noProof/>
-          <w:lang w:val="da-DK"/>
-        </w:rPr>
-        <w:t>14</w:t>
-      </w:r>
-      <w:r>
-        <w:fldChar w:fldCharType="end"/>
-      </w:r>
-      <w:bookmarkEnd w:id="22"/>
-      <w:r>
-        <w:rPr>
-          <w:lang w:val="da-DK"/>
-        </w:rPr>
-        <w:t xml:space="preserve">. Udskrift fra testprogram til </w:t>
-      </w:r>
-      <w:proofErr w:type="spellStart"/>
-      <w:r>
-        <w:rPr>
-          <w:lang w:val="da-DK"/>
-        </w:rPr>
-        <w:t>ScorpionMonster</w:t>
-      </w:r>
-      <w:proofErr w:type="spellEnd"/>
-      <w:r>
-        <w:rPr>
-          <w:lang w:val="da-DK"/>
-        </w:rPr>
-        <w:t xml:space="preserve"> udvidelsen.</w:t>
-      </w:r>
-    </w:p>
-    <w:p>
-      <w:pPr>
-        <w:rPr>
-          <w:lang w:val="da-DK"/>
-        </w:rPr>
-      </w:pPr>
-    </w:p>
-    <w:p>
-      <w:pPr>
-        <w:pStyle w:val="Overskrift1"/>
-        <w:rPr>
-          <w:lang w:val="da-DK"/>
-        </w:rPr>
-      </w:pPr>
-      <w:r>
-        <w:rPr>
-          <w:lang w:val="da-DK"/>
-        </w:rPr>
-        <w:t>Struktur</w:t>
-      </w:r>
-      <w:r>
-        <w:rPr>
-          <w:lang w:val="da-DK"/>
-        </w:rPr>
-        <w:t xml:space="preserve"> (to-do)</w:t>
-      </w:r>
-    </w:p>
-    <w:p>
-      <w:pPr>
-        <w:rPr>
-          <w:lang w:val="da-DK"/>
-        </w:rPr>
-      </w:pPr>
-      <w:proofErr w:type="spellStart"/>
-      <w:r>
-        <w:rPr>
-          <w:lang w:val="da-DK"/>
-        </w:rPr>
-        <w:t>Decorator</w:t>
-      </w:r>
-      <w:proofErr w:type="spellEnd"/>
-      <w:r>
-        <w:rPr>
-          <w:lang w:val="da-DK"/>
-        </w:rPr>
-        <w:t xml:space="preserve"> kan ved første øjekast meget blive sammenlignet med </w:t>
-      </w:r>
-      <w:proofErr w:type="spellStart"/>
-      <w:r>
-        <w:rPr>
-          <w:lang w:val="da-DK"/>
-        </w:rPr>
-        <w:t>Strategy</w:t>
-      </w:r>
-      <w:proofErr w:type="spellEnd"/>
-      <w:r>
-        <w:rPr>
-          <w:lang w:val="da-DK"/>
-        </w:rPr>
-        <w:t xml:space="preserve"> Pattern som vi har gennemgået i undervisningen. Forskellen ligger i at </w:t>
-      </w:r>
-      <w:proofErr w:type="spellStart"/>
-      <w:r>
-        <w:rPr>
-          <w:lang w:val="da-DK"/>
-        </w:rPr>
-        <w:t>Strategy</w:t>
-      </w:r>
-      <w:proofErr w:type="spellEnd"/>
-      <w:r>
-        <w:rPr>
-          <w:lang w:val="da-DK"/>
-        </w:rPr>
-        <w:t xml:space="preserve"> lader dig ændre </w:t>
-      </w:r>
-      <w:proofErr w:type="spellStart"/>
-      <w:r>
-        <w:rPr>
-          <w:lang w:val="da-DK"/>
-        </w:rPr>
-        <w:t>implementationen</w:t>
-      </w:r>
-      <w:proofErr w:type="spellEnd"/>
-      <w:r>
-        <w:rPr>
-          <w:lang w:val="da-DK"/>
-        </w:rPr>
-        <w:t xml:space="preserve"> af noget ved </w:t>
-      </w:r>
-      <w:proofErr w:type="spellStart"/>
-      <w:r>
-        <w:rPr>
-          <w:lang w:val="da-DK"/>
-        </w:rPr>
-        <w:t>runtime</w:t>
-      </w:r>
-      <w:proofErr w:type="spellEnd"/>
-      <w:r>
-        <w:rPr>
-          <w:lang w:val="da-DK"/>
-        </w:rPr>
-        <w:t>.</w:t>
-      </w:r>
-      <w:r>
-        <w:rPr>
-          <w:lang w:val="da-DK"/>
-        </w:rPr>
-        <w:t xml:space="preserve"> </w:t>
-      </w:r>
-    </w:p>
-    <w:p>
-      <w:pPr>
-        <w:rPr>
-          <w:lang w:val="da-DK"/>
-        </w:rPr>
-      </w:pPr>
-      <w:r>
-        <w:rPr>
-          <w:lang w:val="da-DK"/>
-        </w:rPr>
-        <w:br/>
-        <w:t xml:space="preserve">Hvorimod </w:t>
-      </w:r>
-      <w:proofErr w:type="spellStart"/>
-      <w:r>
-        <w:rPr>
-          <w:lang w:val="da-DK"/>
-        </w:rPr>
-        <w:t>Decorator</w:t>
-      </w:r>
-      <w:proofErr w:type="spellEnd"/>
-      <w:r>
-        <w:rPr>
-          <w:lang w:val="da-DK"/>
-        </w:rPr>
-        <w:t xml:space="preserve"> lader dig forøge og ’</w:t>
-      </w:r>
-      <w:r>
-        <w:rPr>
-          <w:lang w:val="da-DK"/>
-        </w:rPr>
-        <w:t>augment</w:t>
-      </w:r>
-      <w:r>
-        <w:rPr>
-          <w:lang w:val="da-DK"/>
-        </w:rPr>
-        <w:t xml:space="preserve">’ funktionaliteten uden at ændre på nogen implementering af </w:t>
-      </w:r>
-      <w:r>
-        <w:rPr>
-          <w:lang w:val="da-DK"/>
-        </w:rPr>
-        <w:t>’</w:t>
-      </w:r>
-      <w:proofErr w:type="spellStart"/>
-      <w:r>
-        <w:rPr>
-          <w:lang w:val="da-DK"/>
-        </w:rPr>
-        <w:t>BaseObjektet</w:t>
-      </w:r>
-      <w:proofErr w:type="spellEnd"/>
-      <w:r>
-        <w:rPr>
-          <w:lang w:val="da-DK"/>
-        </w:rPr>
-        <w:t>’</w:t>
-      </w:r>
-    </w:p>
-    <w:p>
-      <w:pPr>
-        <w:rPr>
-          <w:lang w:val="da-DK"/>
-        </w:rPr>
-      </w:pPr>
-    </w:p>
-    <w:p>
-      <w:pPr>
-        <w:rPr>
-          <w:lang w:val="da-DK"/>
-        </w:rPr>
-      </w:pPr>
-    </w:p>
-    <w:p>
-      <w:pPr>
-        <w:rPr>
-          <w:lang w:val="da-DK"/>
-        </w:rPr>
-      </w:pPr>
-      <w:r>
-        <w:rPr>
-          <w:lang w:val="da-DK"/>
-        </w:rPr>
-        <w:t>Template</w:t>
-      </w:r>
-    </w:p>
-    <w:p>
-      <w:pPr>
-        <w:rPr>
-          <w:lang w:val="da-DK"/>
-        </w:rPr>
-      </w:pPr>
-    </w:p>
-    <w:p>
-      <w:pPr>
-        <w:rPr>
-          <w:lang w:val="da-DK"/>
-        </w:rPr>
-      </w:pPr>
-    </w:p>
-    <w:p>
-      <w:pPr>
-        <w:pStyle w:val="Overskrift1"/>
-        <w:rPr>
-          <w:lang w:val="da-DK"/>
-        </w:rPr>
-      </w:pPr>
-      <w:r>
-        <w:rPr>
-          <w:lang w:val="da-DK"/>
-        </w:rPr>
-        <w:t>Konklusion</w:t>
-      </w:r>
-    </w:p>
-    <w:p>
-      <w:pPr>
-        <w:rPr>
-          <w:lang w:val="da-DK"/>
-        </w:rPr>
-      </w:pPr>
-      <w:r>
-        <w:rPr>
-          <w:lang w:val="da-DK"/>
-        </w:rPr>
-        <w:t xml:space="preserve">Arbejdet med </w:t>
-      </w:r>
-      <w:proofErr w:type="spellStart"/>
-      <w:r>
-        <w:rPr>
-          <w:lang w:val="da-DK"/>
-        </w:rPr>
-        <w:t>decorator</w:t>
-      </w:r>
-      <w:proofErr w:type="spellEnd"/>
-      <w:r>
-        <w:rPr>
-          <w:lang w:val="da-DK"/>
-        </w:rPr>
-        <w:t xml:space="preserve"> patternet har været meget ligetil. Når et eksempel skulle findes var det </w:t>
-      </w:r>
-      <w:proofErr w:type="spellStart"/>
-      <w:r>
-        <w:rPr>
-          <w:lang w:val="da-DK"/>
-        </w:rPr>
-        <w:t>stortset</w:t>
-      </w:r>
-      <w:proofErr w:type="spellEnd"/>
-      <w:r>
-        <w:rPr>
-          <w:lang w:val="da-DK"/>
-        </w:rPr>
-        <w:t xml:space="preserve"> kun fantasien som sætter grænser. Det kan anvendes i mange praktiske systemer </w:t>
-      </w:r>
-      <w:proofErr w:type="spellStart"/>
-      <w:r>
-        <w:rPr>
-          <w:lang w:val="da-DK"/>
-        </w:rPr>
-        <w:t>ligefra</w:t>
-      </w:r>
-      <w:proofErr w:type="spellEnd"/>
-      <w:r>
-        <w:rPr>
-          <w:lang w:val="da-DK"/>
-        </w:rPr>
-        <w:t xml:space="preserve"> Bagerier (dekorere kager) til spil sammenhænge hvor mange objekter skal bruges af gangen.</w:t>
+        <w:t>Bagerier (dekorere kager) til spil sammenhænge hvor mange objekter skal bruges af gangen.</w:t>
       </w:r>
       <w:r>
         <w:rPr>
@@ -4364,67 +2814,17 @@
           <w:lang w:val="da-DK"/>
         </w:rPr>
       </w:pPr>
-      <w:proofErr w:type="spellStart"/>
-      <w:r>
-        <w:rPr>
-          <w:lang w:val="da-DK"/>
-        </w:rPr>
-        <w:t>Decorator</w:t>
-      </w:r>
-      <w:proofErr w:type="spellEnd"/>
-      <w:r>
-        <w:rPr>
-          <w:lang w:val="da-DK"/>
-        </w:rPr>
-        <w:t xml:space="preserve"> er et godt eksempel på Open-</w:t>
-      </w:r>
-      <w:proofErr w:type="spellStart"/>
-      <w:r>
-        <w:rPr>
-          <w:lang w:val="da-DK"/>
-        </w:rPr>
-        <w:t>Clos</w:t>
-      </w:r>
-      <w:r>
-        <w:rPr>
-          <w:lang w:val="da-DK"/>
-        </w:rPr>
-        <w:t>ed</w:t>
-      </w:r>
-      <w:proofErr w:type="spellEnd"/>
-      <w:r>
-        <w:rPr>
-          <w:lang w:val="da-DK"/>
-        </w:rPr>
-        <w:t xml:space="preserve"> Princippet fordi det er meget åben for </w:t>
-      </w:r>
-      <w:proofErr w:type="spellStart"/>
-      <w:r>
-        <w:rPr>
-          <w:lang w:val="da-DK"/>
-        </w:rPr>
-        <w:t>extension</w:t>
-      </w:r>
-      <w:proofErr w:type="spellEnd"/>
-      <w:r>
-        <w:rPr>
-          <w:lang w:val="da-DK"/>
-        </w:rPr>
-        <w:t xml:space="preserve"> men lukket for </w:t>
-      </w:r>
-      <w:proofErr w:type="spellStart"/>
-      <w:r>
-        <w:rPr>
-          <w:lang w:val="da-DK"/>
-        </w:rPr>
-        <w:t>modification</w:t>
-      </w:r>
-      <w:proofErr w:type="spellEnd"/>
-      <w:r>
-        <w:rPr>
-          <w:lang w:val="da-DK"/>
-        </w:rPr>
-        <w:t xml:space="preserve">. </w:t>
+      <w:r>
+        <w:rPr>
+          <w:lang w:val="da-DK"/>
+        </w:rPr>
+        <w:t>Decorator er et godt eksempel på Open-Clos</w:t>
+      </w:r>
+      <w:r>
+        <w:rPr>
+          <w:lang w:val="da-DK"/>
+        </w:rPr>
+        <w:t xml:space="preserve">ed Princippet fordi det er meget åben for extension men lukket for modification. </w:t>
       </w:r>
     </w:p>
     <w:p>
@@ -4798,6 +3198,7 @@
     <w:lsdException w:name="HTML Sample" w:semiHidden="1" w:unhideWhenUsed="1"/>
     <w:lsdException w:name="HTML Typewriter" w:semiHidden="1" w:unhideWhenUsed="1"/>
     <w:lsdException w:name="HTML Variable" w:semiHidden="1" w:unhideWhenUsed="1"/>
+    <w:lsdException w:name="Normal Table" w:semiHidden="1" w:unhideWhenUsed="1"/>
     <w:lsdException w:name="annotation subject" w:semiHidden="1" w:unhideWhenUsed="1"/>
     <w:lsdException w:name="No List" w:semiHidden="1" w:unhideWhenUsed="1"/>
     <w:lsdException w:name="Outline List 1" w:semiHidden="1" w:unhideWhenUsed="1"/>
@@ -4842,6 +3243,7 @@
     <w:lsdException w:name="Table Professional" w:semiHidden="1" w:unhideWhenUsed="1"/>
     <w:lsdException w:name="Table Subtle 1" w:semiHidden="1" w:unhideWhenUsed="1"/>
     <w:lsdException w:name="Table Subtle 2" w:semiHidden="1" w:unhideWhenUsed="1"/>
+    <w:lsdException w:name="Table Web 1" w:semiHidden="1" w:unhideWhenUsed="1"/>
     <w:lsdException w:name="Table Web 2" w:semiHidden="1" w:unhideWhenUsed="1"/>
     <w:lsdException w:name="Table Web 3" w:semiHidden="1" w:unhideWhenUsed="1"/>
     <w:lsdException w:name="Balloon Text" w:semiHidden="1" w:unhideWhenUsed="1"/>
@@ -5743,7 +4145,7 @@
 </file>
 
 <file path=customXml/itemProps1.xml><?xml version="1.0" encoding="utf-8"?>
-<ds:datastoreItem xmlns:ds="http://schemas.openxmlformats.org/officeDocument/2006/customXml" ds:itemID="{25B3DB9F-7323-468C-8585-575DB696BCB4}">
+<ds:datastoreItem xmlns:ds="http://schemas.openxmlformats.org/officeDocument/2006/customXml" ds:itemID="{C041D8EC-2EC7-4E08-920A-6766762D7C73}">
   <ds:schemaRefs>
     <ds:schemaRef ds:uri="http://schemas.openxmlformats.org/officeDocument/2006/bibliography"/>
   </ds:schemaRefs>

</xml_diff>